<commit_message>
Restructure article and set changes in algorithm
</commit_message>
<xml_diff>
--- a/Диссертация.docx
+++ b/Диссертация.docx
@@ -2416,8 +2416,8 @@
         <w:jc w:val="both"/>
         <w:rPr>
           <w:rFonts w:ascii="Times New Roman" w:eastAsia="Times New Roman" w:hAnsi="Times New Roman" w:cs="Times New Roman"/>
-          <w:sz w:val="24"/>
-          <w:szCs w:val="24"/>
+          <w:sz w:val="28"/>
+          <w:szCs w:val="28"/>
           <w:lang w:val="ru-RU"/>
         </w:rPr>
       </w:pPr>
@@ -2433,6 +2433,58 @@
           <w:lang w:val="ru-RU"/>
         </w:rPr>
         <w:lastRenderedPageBreak/>
+        <w:tab/>
+      </w:r>
+      <w:r>
+        <w:rPr>
+          <w:rFonts w:ascii="Times New Roman" w:eastAsia="Times New Roman" w:hAnsi="Times New Roman" w:cs="Times New Roman"/>
+          <w:b/>
+          <w:bCs/>
+          <w:iCs/>
+          <w:sz w:val="28"/>
+          <w:szCs w:val="28"/>
+          <w:shd w:val="clear" w:color="auto" w:fill="FFFFFF"/>
+          <w:lang w:val="ru-RU"/>
+        </w:rPr>
+        <w:t>1.</w:t>
+      </w:r>
+      <w:r>
+        <w:rPr>
+          <w:rFonts w:ascii="Times New Roman" w:eastAsia="Times New Roman" w:hAnsi="Times New Roman" w:cs="Times New Roman"/>
+          <w:b/>
+          <w:bCs/>
+          <w:iCs/>
+          <w:sz w:val="28"/>
+          <w:szCs w:val="28"/>
+          <w:shd w:val="clear" w:color="auto" w:fill="FFFFFF"/>
+          <w:lang w:val="ru-RU"/>
+        </w:rPr>
+        <w:t>1.1</w:t>
+      </w:r>
+      <w:r>
+        <w:rPr>
+          <w:rFonts w:ascii="Times New Roman" w:eastAsia="Times New Roman" w:hAnsi="Times New Roman" w:cs="Times New Roman"/>
+          <w:b/>
+          <w:bCs/>
+          <w:iCs/>
+          <w:sz w:val="28"/>
+          <w:szCs w:val="28"/>
+          <w:shd w:val="clear" w:color="auto" w:fill="FFFFFF"/>
+          <w:lang w:val="ru-RU"/>
+        </w:rPr>
+        <w:t xml:space="preserve"> </w:t>
+      </w:r>
+      <w:r>
+        <w:rPr>
+          <w:rFonts w:ascii="Times New Roman" w:eastAsia="Times New Roman" w:hAnsi="Times New Roman" w:cs="Times New Roman"/>
+          <w:b/>
+          <w:bCs/>
+          <w:iCs/>
+          <w:sz w:val="28"/>
+          <w:szCs w:val="28"/>
+          <w:shd w:val="clear" w:color="auto" w:fill="FFFFFF"/>
+          <w:lang w:val="ru-RU"/>
+        </w:rPr>
         <w:t>Определяем тренд</w:t>
       </w:r>
     </w:p>
@@ -2442,11 +2494,21 @@
         <w:jc w:val="both"/>
         <w:rPr>
           <w:rFonts w:ascii="Times New Roman" w:eastAsia="Times New Roman" w:hAnsi="Times New Roman" w:cs="Times New Roman"/>
-          <w:sz w:val="24"/>
-          <w:szCs w:val="24"/>
+          <w:sz w:val="28"/>
+          <w:szCs w:val="28"/>
           <w:lang w:val="ru-RU"/>
         </w:rPr>
       </w:pPr>
+      <w:r>
+        <w:rPr>
+          <w:rFonts w:ascii="Times New Roman" w:eastAsia="Times New Roman" w:hAnsi="Times New Roman" w:cs="Times New Roman"/>
+          <w:sz w:val="24"/>
+          <w:szCs w:val="24"/>
+          <w:shd w:val="clear" w:color="auto" w:fill="FFFFFF"/>
+          <w:lang w:val="ru-RU"/>
+        </w:rPr>
+        <w:tab/>
+      </w:r>
       <w:r>
         <w:rPr>
           <w:rFonts w:ascii="Times New Roman" w:eastAsia="Times New Roman" w:hAnsi="Times New Roman" w:cs="Times New Roman"/>
@@ -2519,18 +2581,6 @@
         </w:rPr>
         <w:br/>
       </w:r>
-    </w:p>
-    <w:p>
-      <w:pPr>
-        <w:spacing w:after="0" w:line="360" w:lineRule="auto"/>
-        <w:jc w:val="both"/>
-        <w:rPr>
-          <w:rFonts w:ascii="Times New Roman" w:eastAsia="Times New Roman" w:hAnsi="Times New Roman" w:cs="Times New Roman"/>
-          <w:sz w:val="24"/>
-          <w:szCs w:val="24"/>
-          <w:lang w:val="ru-RU"/>
-        </w:rPr>
-      </w:pPr>
       <w:r>
         <w:rPr>
           <w:rFonts w:ascii="Times New Roman" w:eastAsia="Times New Roman" w:hAnsi="Times New Roman" w:cs="Times New Roman"/>
@@ -2539,6 +2589,45 @@
           <w:iCs/>
           <w:sz w:val="24"/>
           <w:szCs w:val="24"/>
+          <w:shd w:val="clear" w:color="auto" w:fill="FFFFFF"/>
+          <w:lang w:val="ru-RU"/>
+        </w:rPr>
+        <w:tab/>
+      </w:r>
+      <w:r>
+        <w:rPr>
+          <w:rFonts w:ascii="Times New Roman" w:eastAsia="Times New Roman" w:hAnsi="Times New Roman" w:cs="Times New Roman"/>
+          <w:b/>
+          <w:bCs/>
+          <w:iCs/>
+          <w:sz w:val="28"/>
+          <w:szCs w:val="28"/>
+          <w:shd w:val="clear" w:color="auto" w:fill="FFFFFF"/>
+          <w:lang w:val="ru-RU"/>
+        </w:rPr>
+        <w:t>1.1.2</w:t>
+      </w:r>
+      <w:r>
+        <w:rPr>
+          <w:rFonts w:ascii="Times New Roman" w:eastAsia="Times New Roman" w:hAnsi="Times New Roman" w:cs="Times New Roman"/>
+          <w:b/>
+          <w:bCs/>
+          <w:iCs/>
+          <w:sz w:val="28"/>
+          <w:szCs w:val="28"/>
+          <w:shd w:val="clear" w:color="auto" w:fill="FFFFFF"/>
+          <w:lang w:val="ru-RU"/>
+        </w:rPr>
+        <w:t xml:space="preserve"> </w:t>
+      </w:r>
+      <w:r>
+        <w:rPr>
+          <w:rFonts w:ascii="Times New Roman" w:eastAsia="Times New Roman" w:hAnsi="Times New Roman" w:cs="Times New Roman"/>
+          <w:b/>
+          <w:bCs/>
+          <w:iCs/>
+          <w:sz w:val="28"/>
+          <w:szCs w:val="28"/>
           <w:shd w:val="clear" w:color="auto" w:fill="FFFFFF"/>
           <w:lang w:val="ru-RU"/>
         </w:rPr>
@@ -2557,6 +2646,16 @@
           <w:lang w:val="ru-RU"/>
         </w:rPr>
       </w:pPr>
+      <w:r>
+        <w:rPr>
+          <w:rFonts w:ascii="Times New Roman" w:eastAsia="Times New Roman" w:hAnsi="Times New Roman" w:cs="Times New Roman"/>
+          <w:sz w:val="24"/>
+          <w:szCs w:val="24"/>
+          <w:shd w:val="clear" w:color="auto" w:fill="FFFFFF"/>
+          <w:lang w:val="ru-RU"/>
+        </w:rPr>
+        <w:tab/>
+      </w:r>
       <w:r>
         <w:rPr>
           <w:rFonts w:ascii="Times New Roman" w:eastAsia="Times New Roman" w:hAnsi="Times New Roman" w:cs="Times New Roman"/>
@@ -3647,11 +3746,64 @@
         <w:jc w:val="both"/>
         <w:rPr>
           <w:rFonts w:ascii="Times New Roman" w:eastAsia="Times New Roman" w:hAnsi="Times New Roman" w:cs="Times New Roman"/>
-          <w:sz w:val="24"/>
-          <w:szCs w:val="24"/>
+          <w:sz w:val="28"/>
+          <w:szCs w:val="28"/>
           <w:lang w:val="ru-RU"/>
         </w:rPr>
       </w:pPr>
+      <w:r>
+        <w:rPr>
+          <w:rFonts w:ascii="Times New Roman" w:eastAsia="Times New Roman" w:hAnsi="Times New Roman" w:cs="Times New Roman"/>
+          <w:b/>
+          <w:bCs/>
+          <w:i/>
+          <w:iCs/>
+          <w:sz w:val="24"/>
+          <w:szCs w:val="24"/>
+          <w:shd w:val="clear" w:color="auto" w:fill="FFFFFF"/>
+          <w:lang w:val="ru-RU"/>
+        </w:rPr>
+        <w:tab/>
+      </w:r>
+      <w:r>
+        <w:rPr>
+          <w:rFonts w:ascii="Times New Roman" w:eastAsia="Times New Roman" w:hAnsi="Times New Roman" w:cs="Times New Roman"/>
+          <w:b/>
+          <w:bCs/>
+          <w:iCs/>
+          <w:sz w:val="28"/>
+          <w:szCs w:val="28"/>
+          <w:shd w:val="clear" w:color="auto" w:fill="FFFFFF"/>
+          <w:lang w:val="ru-RU"/>
+        </w:rPr>
+        <w:t>1.1.3</w:t>
+      </w:r>
+      <w:r>
+        <w:rPr>
+          <w:rFonts w:ascii="Times New Roman" w:eastAsia="Times New Roman" w:hAnsi="Times New Roman" w:cs="Times New Roman"/>
+          <w:b/>
+          <w:bCs/>
+          <w:iCs/>
+          <w:sz w:val="28"/>
+          <w:szCs w:val="28"/>
+          <w:shd w:val="clear" w:color="auto" w:fill="FFFFFF"/>
+          <w:lang w:val="ru-RU"/>
+        </w:rPr>
+        <w:t xml:space="preserve"> </w:t>
+      </w:r>
+      <w:r>
+        <w:rPr>
+          <w:rFonts w:ascii="Times New Roman" w:eastAsia="Times New Roman" w:hAnsi="Times New Roman" w:cs="Times New Roman"/>
+          <w:b/>
+          <w:bCs/>
+          <w:iCs/>
+          <w:sz w:val="28"/>
+          <w:szCs w:val="28"/>
+          <w:shd w:val="clear" w:color="auto" w:fill="FFFFFF"/>
+          <w:lang w:val="ru-RU"/>
+        </w:rPr>
+        <w:t>Линейный тренд</w:t>
+      </w:r>
     </w:p>
     <w:p>
       <w:pPr>
@@ -3667,29 +3819,13 @@
       <w:r>
         <w:rPr>
           <w:rFonts w:ascii="Times New Roman" w:eastAsia="Times New Roman" w:hAnsi="Times New Roman" w:cs="Times New Roman"/>
-          <w:b/>
-          <w:bCs/>
-          <w:i/>
-          <w:iCs/>
-          <w:sz w:val="24"/>
-          <w:szCs w:val="24"/>
-          <w:shd w:val="clear" w:color="auto" w:fill="FFFFFF"/>
-          <w:lang w:val="ru-RU"/>
-        </w:rPr>
-        <w:t>Линейный тренд</w:t>
-      </w:r>
-    </w:p>
-    <w:p>
-      <w:pPr>
-        <w:spacing w:after="0" w:line="360" w:lineRule="auto"/>
-        <w:jc w:val="both"/>
-        <w:rPr>
-          <w:rFonts w:ascii="Times New Roman" w:eastAsia="Times New Roman" w:hAnsi="Times New Roman" w:cs="Times New Roman"/>
-          <w:sz w:val="24"/>
-          <w:szCs w:val="24"/>
-          <w:lang w:val="ru-RU"/>
-        </w:rPr>
-      </w:pPr>
+          <w:sz w:val="24"/>
+          <w:szCs w:val="24"/>
+          <w:shd w:val="clear" w:color="auto" w:fill="FFFFFF"/>
+          <w:lang w:val="ru-RU"/>
+        </w:rPr>
+        <w:tab/>
+      </w:r>
       <w:r>
         <w:rPr>
           <w:rFonts w:ascii="Times New Roman" w:eastAsia="Times New Roman" w:hAnsi="Times New Roman" w:cs="Times New Roman"/>
@@ -5070,8 +5206,8 @@
         <w:jc w:val="both"/>
         <w:rPr>
           <w:rFonts w:ascii="Times New Roman" w:eastAsia="Times New Roman" w:hAnsi="Times New Roman" w:cs="Times New Roman"/>
-          <w:sz w:val="24"/>
-          <w:szCs w:val="24"/>
+          <w:sz w:val="28"/>
+          <w:szCs w:val="28"/>
           <w:lang w:val="ru-RU"/>
         </w:rPr>
       </w:pPr>
@@ -5080,11 +5216,25 @@
           <w:rFonts w:ascii="Times New Roman" w:eastAsia="Times New Roman" w:hAnsi="Times New Roman" w:cs="Times New Roman"/>
           <w:b/>
           <w:bCs/>
-          <w:i/>
           <w:iCs/>
           <w:color w:val="3E4447"/>
-          <w:sz w:val="24"/>
-          <w:szCs w:val="24"/>
+          <w:sz w:val="28"/>
+          <w:szCs w:val="28"/>
+          <w:shd w:val="clear" w:color="auto" w:fill="FFFFFF"/>
+          <w:lang w:val="ru-RU"/>
+        </w:rPr>
+        <w:tab/>
+        <w:t xml:space="preserve">1.1.4 </w:t>
+      </w:r>
+      <w:r>
+        <w:rPr>
+          <w:rFonts w:ascii="Times New Roman" w:eastAsia="Times New Roman" w:hAnsi="Times New Roman" w:cs="Times New Roman"/>
+          <w:b/>
+          <w:bCs/>
+          <w:iCs/>
+          <w:color w:val="3E4447"/>
+          <w:sz w:val="28"/>
+          <w:szCs w:val="28"/>
           <w:shd w:val="clear" w:color="auto" w:fill="FFFFFF"/>
           <w:lang w:val="ru-RU"/>
         </w:rPr>
@@ -5102,6 +5252,17 @@
           <w:lang w:val="ru-RU"/>
         </w:rPr>
       </w:pPr>
+      <w:r>
+        <w:rPr>
+          <w:rFonts w:ascii="Times New Roman" w:eastAsia="Times New Roman" w:hAnsi="Times New Roman" w:cs="Times New Roman"/>
+          <w:color w:val="FF0000"/>
+          <w:sz w:val="24"/>
+          <w:szCs w:val="24"/>
+          <w:shd w:val="clear" w:color="auto" w:fill="FFFFFF"/>
+          <w:lang w:val="ru-RU"/>
+        </w:rPr>
+        <w:tab/>
+      </w:r>
       <w:r>
         <w:rPr>
           <w:rFonts w:ascii="Times New Roman" w:eastAsia="Times New Roman" w:hAnsi="Times New Roman" w:cs="Times New Roman"/>
@@ -5156,8 +5317,8 @@
         <w:jc w:val="both"/>
         <w:rPr>
           <w:rFonts w:ascii="Times New Roman" w:eastAsia="Times New Roman" w:hAnsi="Times New Roman" w:cs="Times New Roman"/>
-          <w:sz w:val="24"/>
-          <w:szCs w:val="24"/>
+          <w:sz w:val="28"/>
+          <w:szCs w:val="28"/>
           <w:lang w:val="ru-RU"/>
         </w:rPr>
       </w:pPr>
@@ -5166,11 +5327,10 @@
           <w:rFonts w:ascii="Times New Roman" w:eastAsia="Times New Roman" w:hAnsi="Times New Roman" w:cs="Times New Roman"/>
           <w:b/>
           <w:bCs/>
-          <w:i/>
           <w:iCs/>
           <w:color w:val="000000"/>
-          <w:sz w:val="24"/>
-          <w:szCs w:val="24"/>
+          <w:sz w:val="28"/>
+          <w:szCs w:val="28"/>
           <w:shd w:val="clear" w:color="auto" w:fill="FFFFFF"/>
         </w:rPr>
         <w:lastRenderedPageBreak/>
@@ -5181,11 +5341,24 @@
           <w:rFonts w:ascii="Times New Roman" w:eastAsia="Times New Roman" w:hAnsi="Times New Roman" w:cs="Times New Roman"/>
           <w:b/>
           <w:bCs/>
-          <w:i/>
           <w:iCs/>
           <w:color w:val="000000"/>
-          <w:sz w:val="24"/>
-          <w:szCs w:val="24"/>
+          <w:sz w:val="28"/>
+          <w:szCs w:val="28"/>
+          <w:shd w:val="clear" w:color="auto" w:fill="FFFFFF"/>
+          <w:lang w:val="ru-RU"/>
+        </w:rPr>
+        <w:t xml:space="preserve">1.1.4 </w:t>
+      </w:r>
+      <w:r>
+        <w:rPr>
+          <w:rFonts w:ascii="Times New Roman" w:eastAsia="Times New Roman" w:hAnsi="Times New Roman" w:cs="Times New Roman"/>
+          <w:b/>
+          <w:bCs/>
+          <w:iCs/>
+          <w:color w:val="000000"/>
+          <w:sz w:val="28"/>
+          <w:szCs w:val="28"/>
           <w:shd w:val="clear" w:color="auto" w:fill="FFFFFF"/>
           <w:lang w:val="ru-RU"/>
         </w:rPr>
@@ -5496,8 +5669,8 @@
           <w:rFonts w:ascii="Times New Roman" w:eastAsia="Times New Roman" w:hAnsi="Times New Roman" w:cs="Times New Roman"/>
           <w:b/>
           <w:bCs/>
-          <w:sz w:val="24"/>
-          <w:szCs w:val="24"/>
+          <w:sz w:val="28"/>
+          <w:szCs w:val="28"/>
           <w:shd w:val="clear" w:color="auto" w:fill="FFFFFF"/>
           <w:lang w:val="ru-RU"/>
         </w:rPr>
@@ -5513,76 +5686,63 @@
           <w:lang w:val="ru-RU"/>
         </w:rPr>
         <w:lastRenderedPageBreak/>
-        <w:br w:type="page"/>
+        <w:tab/>
+        <w:t xml:space="preserve">1.2 </w:t>
+      </w:r>
+      <w:r>
+        <w:rPr>
+          <w:rFonts w:ascii="Times New Roman" w:eastAsia="Times New Roman" w:hAnsi="Times New Roman" w:cs="Times New Roman"/>
+          <w:b/>
+          <w:bCs/>
+          <w:sz w:val="28"/>
+          <w:szCs w:val="28"/>
+          <w:shd w:val="clear" w:color="auto" w:fill="FFFFFF"/>
+          <w:lang w:val="ru-RU"/>
+        </w:rPr>
+        <w:t xml:space="preserve">Эксперимент </w:t>
+      </w:r>
+      <w:r>
+        <w:rPr>
+          <w:rFonts w:ascii="Times New Roman" w:eastAsia="Times New Roman" w:hAnsi="Times New Roman" w:cs="Times New Roman"/>
+          <w:b/>
+          <w:bCs/>
+          <w:sz w:val="28"/>
+          <w:szCs w:val="28"/>
+          <w:shd w:val="clear" w:color="auto" w:fill="FFFFFF"/>
+          <w:lang w:val="ru-RU"/>
+        </w:rPr>
+        <w:t xml:space="preserve">с алгоритмом </w:t>
+      </w:r>
+      <w:r>
+        <w:rPr>
+          <w:rFonts w:ascii="Times New Roman" w:eastAsia="Times New Roman" w:hAnsi="Times New Roman" w:cs="Times New Roman"/>
+          <w:b/>
+          <w:bCs/>
+          <w:sz w:val="28"/>
+          <w:szCs w:val="28"/>
+          <w:shd w:val="clear" w:color="auto" w:fill="FFFFFF"/>
+          <w:lang w:val="ru-RU"/>
+        </w:rPr>
+        <w:t>в реальных условиях</w:t>
       </w:r>
     </w:p>
     <w:p>
       <w:pPr>
         <w:spacing w:after="0" w:line="360" w:lineRule="auto"/>
-        <w:jc w:val="both"/>
+        <w:rPr>
+          <w:rFonts w:ascii="Times New Roman" w:eastAsia="Times New Roman" w:hAnsi="Times New Roman" w:cs="Times New Roman"/>
+          <w:sz w:val="24"/>
+          <w:szCs w:val="24"/>
+          <w:shd w:val="clear" w:color="auto" w:fill="FFFFFF"/>
+        </w:rPr>
+      </w:pPr>
+      <w:r>
         <w:rPr>
           <w:rFonts w:ascii="Times New Roman" w:eastAsia="Times New Roman" w:hAnsi="Times New Roman" w:cs="Times New Roman"/>
           <w:b/>
           <w:bCs/>
-          <w:sz w:val="24"/>
-          <w:szCs w:val="24"/>
-          <w:shd w:val="clear" w:color="auto" w:fill="FFFFFF"/>
-        </w:rPr>
-      </w:pPr>
-      <w:r>
-        <w:rPr>
-          <w:rFonts w:ascii="Times New Roman" w:eastAsia="Times New Roman" w:hAnsi="Times New Roman" w:cs="Times New Roman"/>
-          <w:b/>
-          <w:bCs/>
-          <w:sz w:val="24"/>
-          <w:szCs w:val="24"/>
-          <w:shd w:val="clear" w:color="auto" w:fill="FFFFFF"/>
-        </w:rPr>
-        <w:lastRenderedPageBreak/>
-        <w:t>====================================================================</w:t>
-      </w:r>
-    </w:p>
-    <w:p>
-      <w:pPr>
-        <w:spacing w:after="0" w:line="360" w:lineRule="auto"/>
-        <w:jc w:val="both"/>
-        <w:rPr>
-          <w:rFonts w:ascii="Times New Roman" w:eastAsia="Times New Roman" w:hAnsi="Times New Roman" w:cs="Times New Roman"/>
-          <w:sz w:val="24"/>
-          <w:szCs w:val="24"/>
-          <w:lang w:val="ru-RU"/>
-        </w:rPr>
-      </w:pPr>
-      <w:r>
-        <w:rPr>
-          <w:rFonts w:ascii="Times New Roman" w:eastAsia="Times New Roman" w:hAnsi="Times New Roman" w:cs="Times New Roman"/>
-          <w:b/>
-          <w:bCs/>
-          <w:sz w:val="24"/>
-          <w:szCs w:val="24"/>
-          <w:shd w:val="clear" w:color="auto" w:fill="FFFFFF"/>
-          <w:lang w:val="ru-RU"/>
-        </w:rPr>
-        <w:t>Применение алгоритма рассмотрим на следующем примере.</w:t>
-      </w:r>
-    </w:p>
-    <w:p>
-      <w:pPr>
-        <w:spacing w:after="0" w:line="360" w:lineRule="auto"/>
-        <w:jc w:val="both"/>
-        <w:rPr>
-          <w:rFonts w:ascii="Times New Roman" w:eastAsia="Times New Roman" w:hAnsi="Times New Roman" w:cs="Times New Roman"/>
-          <w:sz w:val="24"/>
-          <w:szCs w:val="24"/>
-        </w:rPr>
-      </w:pPr>
-      <w:r>
-        <w:rPr>
-          <w:rFonts w:ascii="Times New Roman" w:eastAsia="Times New Roman" w:hAnsi="Times New Roman" w:cs="Times New Roman"/>
-          <w:b/>
-          <w:bCs/>
-          <w:sz w:val="24"/>
-          <w:szCs w:val="24"/>
+          <w:sz w:val="28"/>
+          <w:szCs w:val="28"/>
           <w:shd w:val="clear" w:color="auto" w:fill="FFFFFF"/>
           <w:lang w:val="ru-RU"/>
         </w:rPr>
@@ -5591,19 +5751,26 @@
       <w:r>
         <w:rPr>
           <w:rFonts w:ascii="Times New Roman" w:eastAsia="Times New Roman" w:hAnsi="Times New Roman" w:cs="Times New Roman"/>
-          <w:bCs/>
-          <w:sz w:val="24"/>
-          <w:szCs w:val="24"/>
-          <w:shd w:val="clear" w:color="auto" w:fill="FFFFFF"/>
-          <w:lang w:val="ru-RU"/>
-        </w:rPr>
-        <w:t>Исходные данные:</w:t>
-      </w:r>
-      <w:r>
-        <w:rPr>
-          <w:rFonts w:ascii="Times New Roman" w:eastAsia="Times New Roman" w:hAnsi="Times New Roman" w:cs="Times New Roman"/>
-          <w:b/>
-          <w:bCs/>
+          <w:sz w:val="24"/>
+          <w:szCs w:val="24"/>
+          <w:shd w:val="clear" w:color="auto" w:fill="FFFFFF"/>
+          <w:lang w:val="ru-RU"/>
+        </w:rPr>
+        <w:t>Для того проверить на сколько точный прогноз выдает данный алгоритм, был проведен эксперимент. Для расчета прогноза</w:t>
+      </w:r>
+      <w:r>
+        <w:rPr>
+          <w:rFonts w:ascii="Times New Roman" w:eastAsia="Times New Roman" w:hAnsi="Times New Roman" w:cs="Times New Roman"/>
+          <w:sz w:val="24"/>
+          <w:szCs w:val="24"/>
+          <w:shd w:val="clear" w:color="auto" w:fill="FFFFFF"/>
+          <w:lang w:val="ru-RU"/>
+        </w:rPr>
+        <w:t>,</w:t>
+      </w:r>
+      <w:r>
+        <w:rPr>
+          <w:rFonts w:ascii="Times New Roman" w:eastAsia="Times New Roman" w:hAnsi="Times New Roman" w:cs="Times New Roman"/>
           <w:sz w:val="24"/>
           <w:szCs w:val="24"/>
           <w:shd w:val="clear" w:color="auto" w:fill="FFFFFF"/>
@@ -5619,7 +5786,67 @@
           <w:shd w:val="clear" w:color="auto" w:fill="FFFFFF"/>
           <w:lang w:val="ru-RU"/>
         </w:rPr>
-        <w:t xml:space="preserve">объёмы реализации продукции за два сезона. В качестве исходной информации для прогнозирования была использована информация об объёмах сбыта мороженого “Пломбир” одной из фирм в Нижнем Новгороде. Данная статистика характеризуется тем, что значения объёма продаж имеют выраженный сезонный характер с возрастающим трендом. </w:t>
+        <w:t>в</w:t>
+      </w:r>
+      <w:r>
+        <w:rPr>
+          <w:rFonts w:ascii="Times New Roman" w:eastAsia="Times New Roman" w:hAnsi="Times New Roman" w:cs="Times New Roman"/>
+          <w:sz w:val="24"/>
+          <w:szCs w:val="24"/>
+          <w:shd w:val="clear" w:color="auto" w:fill="FFFFFF"/>
+          <w:lang w:val="ru-RU"/>
+        </w:rPr>
+        <w:t xml:space="preserve"> качестве исходной информации была использована информация об объёмах сбыта мороженого “Пломбир” одной из фирм в Нижнем Новгороде</w:t>
+      </w:r>
+      <w:r>
+        <w:rPr>
+          <w:rFonts w:ascii="Times New Roman" w:eastAsia="Times New Roman" w:hAnsi="Times New Roman" w:cs="Times New Roman"/>
+          <w:sz w:val="24"/>
+          <w:szCs w:val="24"/>
+          <w:shd w:val="clear" w:color="auto" w:fill="FFFFFF"/>
+          <w:lang w:val="ru-RU"/>
+        </w:rPr>
+        <w:t xml:space="preserve"> </w:t>
+      </w:r>
+      <w:r>
+        <w:rPr>
+          <w:rFonts w:ascii="Times New Roman" w:eastAsia="Times New Roman" w:hAnsi="Times New Roman" w:cs="Times New Roman"/>
+          <w:sz w:val="24"/>
+          <w:szCs w:val="24"/>
+          <w:shd w:val="clear" w:color="auto" w:fill="FFFFFF"/>
+          <w:lang w:val="ru-RU"/>
+        </w:rPr>
+        <w:t>за 2013 и 2014 годы</w:t>
+      </w:r>
+      <w:r>
+        <w:rPr>
+          <w:rFonts w:ascii="Times New Roman" w:eastAsia="Times New Roman" w:hAnsi="Times New Roman" w:cs="Times New Roman"/>
+          <w:sz w:val="24"/>
+          <w:szCs w:val="24"/>
+          <w:shd w:val="clear" w:color="auto" w:fill="FFFFFF"/>
+          <w:lang w:val="ru-RU"/>
+        </w:rPr>
+        <w:t>. Данная статистика характеризуется тем, что значения объёма продаж имеют выраженный сезонный характер с возрастающим трендом.</w:t>
+      </w:r>
+      <w:r>
+        <w:rPr>
+          <w:rFonts w:ascii="Times New Roman" w:eastAsia="Times New Roman" w:hAnsi="Times New Roman" w:cs="Times New Roman"/>
+          <w:sz w:val="24"/>
+          <w:szCs w:val="24"/>
+          <w:shd w:val="clear" w:color="auto" w:fill="FFFFFF"/>
+          <w:lang w:val="ru-RU"/>
+        </w:rPr>
+        <w:t xml:space="preserve"> </w:t>
+      </w:r>
+      <w:r>
+        <w:rPr>
+          <w:rFonts w:ascii="Times New Roman" w:eastAsia="Times New Roman" w:hAnsi="Times New Roman" w:cs="Times New Roman"/>
+          <w:sz w:val="24"/>
+          <w:szCs w:val="24"/>
+          <w:shd w:val="clear" w:color="auto" w:fill="FFFFFF"/>
+          <w:lang w:val="ru-RU"/>
+        </w:rPr>
+        <w:t xml:space="preserve">Задача заключалась в построении прогноза по продажам на 2015г. На момент написания диссертации, 2016 год, то есть нам доступны уже данные за прошедший 2015г. Был построен прогноз на 2015г. по результатам продажи за 2013 и 2014 годы, после чего выполнено сравнение с реальными циврами продаж за 2015г. </w:t>
       </w:r>
       <w:r>
         <w:rPr>
@@ -5629,25 +5856,6 @@
           <w:shd w:val="clear" w:color="auto" w:fill="FFFFFF"/>
         </w:rPr>
         <w:t>Исходная информация представлена в табл. 1.</w:t>
-      </w:r>
-    </w:p>
-    <w:p>
-      <w:pPr>
-        <w:spacing w:after="0" w:line="360" w:lineRule="auto"/>
-        <w:jc w:val="both"/>
-        <w:rPr>
-          <w:rFonts w:ascii="Times New Roman" w:eastAsia="Times New Roman" w:hAnsi="Times New Roman" w:cs="Times New Roman"/>
-          <w:sz w:val="24"/>
-          <w:szCs w:val="24"/>
-        </w:rPr>
-      </w:pPr>
-      <w:r>
-        <w:rPr>
-          <w:rFonts w:ascii="Times New Roman" w:eastAsia="Times New Roman" w:hAnsi="Times New Roman" w:cs="Times New Roman"/>
-          <w:sz w:val="24"/>
-          <w:szCs w:val="24"/>
-        </w:rPr>
-        <w:br/>
       </w:r>
     </w:p>
     <w:p>
@@ -8278,6 +8486,7 @@
                 <w:szCs w:val="24"/>
                 <w:shd w:val="clear" w:color="auto" w:fill="FFFFFF"/>
               </w:rPr>
+              <w:lastRenderedPageBreak/>
               <w:t>11</w:t>
             </w:r>
           </w:p>
@@ -8723,7 +8932,6 @@
           <w:szCs w:val="24"/>
           <w:shd w:val="clear" w:color="auto" w:fill="FFFFFF"/>
         </w:rPr>
-        <w:lastRenderedPageBreak/>
         <w:tab/>
       </w:r>
       <w:r>
@@ -8766,7 +8974,7 @@
           <w:rFonts w:ascii="Times New Roman" w:eastAsia="Times New Roman" w:hAnsi="Times New Roman" w:cs="Times New Roman"/>
           <w:sz w:val="24"/>
           <w:szCs w:val="24"/>
-          <w:lang w:val="ru-RU"/>
+          <w:shd w:val="clear" w:color="auto" w:fill="FFFFFF"/>
         </w:rPr>
       </w:pPr>
       <w:r>
@@ -8835,99 +9043,6 @@
           <w:lang w:val="ru-RU"/>
         </w:rPr>
         <w:t>, что позволило существенно сократить время выполнения работы.</w:t>
-      </w:r>
-    </w:p>
-    <w:p>
-      <w:pPr>
-        <w:rPr>
-          <w:rFonts w:ascii="Times New Roman" w:eastAsia="Times New Roman" w:hAnsi="Times New Roman" w:cs="Times New Roman"/>
-          <w:bCs/>
-          <w:i/>
-          <w:iCs/>
-          <w:sz w:val="24"/>
-          <w:szCs w:val="24"/>
-          <w:shd w:val="clear" w:color="auto" w:fill="FFFFFF"/>
-          <w:lang w:val="ru-RU"/>
-        </w:rPr>
-      </w:pPr>
-      <w:r>
-        <w:rPr>
-          <w:rFonts w:ascii="Times New Roman" w:eastAsia="Times New Roman" w:hAnsi="Times New Roman" w:cs="Times New Roman"/>
-          <w:color w:val="3E4447"/>
-          <w:sz w:val="24"/>
-          <w:szCs w:val="24"/>
-          <w:shd w:val="clear" w:color="auto" w:fill="FFFFFF"/>
-        </w:rPr>
-        <w:tab/>
-      </w:r>
-      <w:r>
-        <w:rPr>
-          <w:rFonts w:ascii="Times New Roman" w:eastAsia="Times New Roman" w:hAnsi="Times New Roman" w:cs="Times New Roman"/>
-          <w:sz w:val="24"/>
-          <w:szCs w:val="24"/>
-          <w:shd w:val="clear" w:color="auto" w:fill="FFFFFF"/>
-          <w:lang w:val="ru-RU"/>
-        </w:rPr>
-        <w:t>Вычитая из фактических значений объёмов продаж значения тренда</w:t>
-      </w:r>
-      <w:r>
-        <w:rPr>
-          <w:rFonts w:ascii="Times New Roman" w:eastAsia="Times New Roman" w:hAnsi="Times New Roman" w:cs="Times New Roman"/>
-          <w:bCs/>
-          <w:sz w:val="24"/>
-          <w:szCs w:val="24"/>
-          <w:shd w:val="clear" w:color="auto" w:fill="FFFFFF"/>
-          <w:lang w:val="ru-RU"/>
-        </w:rPr>
-        <w:t>, определим величины сезонной компоненты</w:t>
-      </w:r>
-      <w:r>
-        <w:rPr>
-          <w:rFonts w:ascii="Times New Roman" w:eastAsia="Times New Roman" w:hAnsi="Times New Roman" w:cs="Times New Roman"/>
-          <w:sz w:val="24"/>
-          <w:szCs w:val="24"/>
-          <w:shd w:val="clear" w:color="auto" w:fill="FFFFFF"/>
-          <w:lang w:val="ru-RU"/>
-        </w:rPr>
-        <w:t xml:space="preserve">, в качестве инструментария используя </w:t>
-      </w:r>
-      <w:r>
-        <w:rPr>
-          <w:rFonts w:ascii="Times New Roman" w:eastAsia="Times New Roman" w:hAnsi="Times New Roman" w:cs="Times New Roman"/>
-          <w:sz w:val="24"/>
-          <w:szCs w:val="24"/>
-          <w:shd w:val="clear" w:color="auto" w:fill="FFFFFF"/>
-        </w:rPr>
-        <w:t>MS</w:t>
-      </w:r>
-      <w:r>
-        <w:rPr>
-          <w:rFonts w:ascii="Times New Roman" w:eastAsia="Times New Roman" w:hAnsi="Times New Roman" w:cs="Times New Roman"/>
-          <w:sz w:val="24"/>
-          <w:szCs w:val="24"/>
-          <w:shd w:val="clear" w:color="auto" w:fill="FFFFFF"/>
-          <w:lang w:val="ru-RU"/>
-        </w:rPr>
-        <w:t xml:space="preserve"> </w:t>
-      </w:r>
-      <w:r>
-        <w:rPr>
-          <w:rFonts w:ascii="Times New Roman" w:eastAsia="Times New Roman" w:hAnsi="Times New Roman" w:cs="Times New Roman"/>
-          <w:sz w:val="24"/>
-          <w:szCs w:val="24"/>
-          <w:shd w:val="clear" w:color="auto" w:fill="FFFFFF"/>
-        </w:rPr>
-        <w:t>Excel</w:t>
-      </w:r>
-      <w:r>
-        <w:rPr>
-          <w:rFonts w:ascii="Times New Roman" w:eastAsia="Times New Roman" w:hAnsi="Times New Roman" w:cs="Times New Roman"/>
-          <w:sz w:val="24"/>
-          <w:szCs w:val="24"/>
-          <w:shd w:val="clear" w:color="auto" w:fill="FFFFFF"/>
-          <w:lang w:val="ru-RU"/>
-        </w:rPr>
-        <w:t xml:space="preserve"> (рис.4).</w:t>
       </w:r>
     </w:p>
     <w:p>
@@ -8938,62 +9053,198 @@
           <w:rFonts w:ascii="Times New Roman" w:eastAsia="Times New Roman" w:hAnsi="Times New Roman" w:cs="Times New Roman"/>
           <w:sz w:val="24"/>
           <w:szCs w:val="24"/>
+          <w:lang w:val="ru-RU"/>
         </w:rPr>
       </w:pPr>
       <w:r>
         <w:rPr>
           <w:rFonts w:ascii="Times New Roman" w:eastAsia="Times New Roman" w:hAnsi="Times New Roman" w:cs="Times New Roman"/>
-          <w:noProof/>
+          <w:sz w:val="24"/>
+          <w:szCs w:val="24"/>
+          <w:shd w:val="clear" w:color="auto" w:fill="FFFFFF"/>
+        </w:rPr>
+        <w:tab/>
+      </w:r>
+      <w:r>
+        <w:rPr>
+          <w:rFonts w:ascii="Times New Roman" w:eastAsia="Times New Roman" w:hAnsi="Times New Roman" w:cs="Times New Roman"/>
+          <w:sz w:val="24"/>
+          <w:szCs w:val="24"/>
+          <w:shd w:val="clear" w:color="auto" w:fill="FFFFFF"/>
+          <w:lang w:val="ru-RU"/>
+        </w:rPr>
+        <w:t xml:space="preserve">Определяем тренд, был выбран полиномиальный тренд, результатаы выше описанных эксперементов показали что </w:t>
+      </w:r>
+      <w:r>
+        <w:rPr>
+          <w:rFonts w:ascii="Times New Roman" w:hAnsi="Times New Roman" w:cs="Times New Roman"/>
+          <w:sz w:val="24"/>
+          <w:szCs w:val="24"/>
+          <w:shd w:val="clear" w:color="auto" w:fill="FFFFFF"/>
+        </w:rPr>
+        <w:t>полиномиальный тренд аппроксимирует фактические данные гораздо лучше, чем предлагаемы</w:t>
+      </w:r>
+      <w:r>
+        <w:rPr>
+          <w:rFonts w:ascii="Times New Roman" w:hAnsi="Times New Roman" w:cs="Times New Roman"/>
+          <w:sz w:val="24"/>
+          <w:szCs w:val="24"/>
+          <w:shd w:val="clear" w:color="auto" w:fill="FFFFFF"/>
+          <w:lang w:val="ru-RU"/>
+        </w:rPr>
+        <w:t>е</w:t>
+      </w:r>
+      <w:r>
+        <w:rPr>
+          <w:rFonts w:ascii="Times New Roman" w:hAnsi="Times New Roman" w:cs="Times New Roman"/>
+          <w:sz w:val="24"/>
+          <w:szCs w:val="24"/>
+          <w:shd w:val="clear" w:color="auto" w:fill="FFFFFF"/>
+        </w:rPr>
+        <w:t xml:space="preserve"> обычно в литературе. Коэффициент детерминации полиномиального тренда (0,7435) гораздо выше, чем </w:t>
+      </w:r>
+      <w:r>
+        <w:rPr>
+          <w:rFonts w:ascii="Times New Roman" w:hAnsi="Times New Roman" w:cs="Times New Roman"/>
+          <w:sz w:val="24"/>
+          <w:szCs w:val="24"/>
+          <w:shd w:val="clear" w:color="auto" w:fill="FFFFFF"/>
+          <w:lang w:val="ru-RU"/>
+        </w:rPr>
+        <w:t xml:space="preserve">например </w:t>
+      </w:r>
+      <w:r>
+        <w:rPr>
+          <w:rFonts w:ascii="Times New Roman" w:hAnsi="Times New Roman" w:cs="Times New Roman"/>
+          <w:sz w:val="24"/>
+          <w:szCs w:val="24"/>
+          <w:shd w:val="clear" w:color="auto" w:fill="FFFFFF"/>
+        </w:rPr>
+        <w:t>линейного (4E-05)</w:t>
+      </w:r>
+      <w:r>
+        <w:rPr>
+          <w:rFonts w:ascii="Times New Roman" w:hAnsi="Times New Roman" w:cs="Times New Roman"/>
+          <w:sz w:val="24"/>
+          <w:szCs w:val="24"/>
+          <w:shd w:val="clear" w:color="auto" w:fill="FFFFFF"/>
+          <w:lang w:val="ru-RU"/>
+        </w:rPr>
+        <w:t xml:space="preserve"> или любого другого тренда</w:t>
+      </w:r>
+      <w:r>
+        <w:rPr>
+          <w:rFonts w:ascii="Arial" w:hAnsi="Arial" w:cs="Arial"/>
           <w:color w:val="3E4447"/>
-          <w:sz w:val="24"/>
-          <w:szCs w:val="24"/>
-          <w:shd w:val="clear" w:color="auto" w:fill="FFFFFF"/>
-        </w:rPr>
-        <w:drawing>
-          <wp:inline distT="0" distB="0" distL="0" distR="0">
-            <wp:extent cx="5734050" cy="3648075"/>
-            <wp:effectExtent l="19050" t="0" r="0" b="0"/>
-            <wp:docPr id="18" name="Picture 18" descr="https://lh4.googleusercontent.com/Exh5pBPKW3j0Xj9iZCF2Wb1Kg0NNCvms3ZQ2ACzBSGHuqXkeSY3XXz-LdyPT1HFgWBvgWux1x9TLHIOYlneeW7RFxkiYTfTONyAUOmXnxxyVsJLfkM5tK45AJg_mQepmIgwIbU2E"/>
-            <wp:cNvGraphicFramePr>
-              <a:graphicFrameLocks xmlns:a="http://schemas.openxmlformats.org/drawingml/2006/main" noChangeAspect="1"/>
-            </wp:cNvGraphicFramePr>
-            <a:graphic xmlns:a="http://schemas.openxmlformats.org/drawingml/2006/main">
-              <a:graphicData uri="http://schemas.openxmlformats.org/drawingml/2006/picture">
-                <pic:pic xmlns:pic="http://schemas.openxmlformats.org/drawingml/2006/picture">
-                  <pic:nvPicPr>
-                    <pic:cNvPr id="0" name="Picture 18" descr="https://lh4.googleusercontent.com/Exh5pBPKW3j0Xj9iZCF2Wb1Kg0NNCvms3ZQ2ACzBSGHuqXkeSY3XXz-LdyPT1HFgWBvgWux1x9TLHIOYlneeW7RFxkiYTfTONyAUOmXnxxyVsJLfkM5tK45AJg_mQepmIgwIbU2E"/>
-                    <pic:cNvPicPr>
-                      <a:picLocks noChangeAspect="1" noChangeArrowheads="1"/>
-                    </pic:cNvPicPr>
-                  </pic:nvPicPr>
-                  <pic:blipFill>
-                    <a:blip r:embed="rId24"/>
-                    <a:srcRect/>
-                    <a:stretch>
-                      <a:fillRect/>
-                    </a:stretch>
-                  </pic:blipFill>
-                  <pic:spPr bwMode="auto">
-                    <a:xfrm>
-                      <a:off x="0" y="0"/>
-                      <a:ext cx="5734050" cy="3648075"/>
-                    </a:xfrm>
-                    <a:prstGeom prst="rect">
-                      <a:avLst/>
-                    </a:prstGeom>
-                    <a:noFill/>
-                    <a:ln w="9525">
-                      <a:noFill/>
-                      <a:miter lim="800000"/>
-                      <a:headEnd/>
-                      <a:tailEnd/>
-                    </a:ln>
-                  </pic:spPr>
-                </pic:pic>
-              </a:graphicData>
-            </a:graphic>
-          </wp:inline>
-        </w:drawing>
+          <w:sz w:val="21"/>
+          <w:szCs w:val="21"/>
+          <w:shd w:val="clear" w:color="auto" w:fill="FFFFFF"/>
+        </w:rPr>
+        <w:t>.</w:t>
+      </w:r>
+      <w:r>
+        <w:rPr>
+          <w:rStyle w:val="apple-converted-space"/>
+          <w:rFonts w:ascii="Arial" w:hAnsi="Arial" w:cs="Arial"/>
+          <w:color w:val="3E4447"/>
+          <w:sz w:val="21"/>
+          <w:szCs w:val="21"/>
+          <w:shd w:val="clear" w:color="auto" w:fill="FFFFFF"/>
+        </w:rPr>
+        <w:t> </w:t>
+      </w:r>
+    </w:p>
+    <w:p>
+      <w:pPr>
+        <w:rPr>
+          <w:rFonts w:ascii="Times New Roman" w:eastAsia="Times New Roman" w:hAnsi="Times New Roman" w:cs="Times New Roman"/>
+          <w:bCs/>
+          <w:i/>
+          <w:iCs/>
+          <w:sz w:val="24"/>
+          <w:szCs w:val="24"/>
+          <w:shd w:val="clear" w:color="auto" w:fill="FFFFFF"/>
+          <w:lang w:val="ru-RU"/>
+        </w:rPr>
+      </w:pPr>
+      <w:r>
+        <w:rPr>
+          <w:rFonts w:ascii="Times New Roman" w:eastAsia="Times New Roman" w:hAnsi="Times New Roman" w:cs="Times New Roman"/>
+          <w:color w:val="3E4447"/>
+          <w:sz w:val="24"/>
+          <w:szCs w:val="24"/>
+          <w:shd w:val="clear" w:color="auto" w:fill="FFFFFF"/>
+        </w:rPr>
+        <w:tab/>
+      </w:r>
+      <w:r>
+        <w:rPr>
+          <w:rFonts w:ascii="Times New Roman" w:eastAsia="Times New Roman" w:hAnsi="Times New Roman" w:cs="Times New Roman"/>
+          <w:sz w:val="24"/>
+          <w:szCs w:val="24"/>
+          <w:shd w:val="clear" w:color="auto" w:fill="FFFFFF"/>
+          <w:lang w:val="ru-RU"/>
+        </w:rPr>
+        <w:t>Вычитая из фактических значений объёмов продаж значения тренда</w:t>
+      </w:r>
+      <w:r>
+        <w:rPr>
+          <w:rFonts w:ascii="Times New Roman" w:eastAsia="Times New Roman" w:hAnsi="Times New Roman" w:cs="Times New Roman"/>
+          <w:bCs/>
+          <w:sz w:val="24"/>
+          <w:szCs w:val="24"/>
+          <w:shd w:val="clear" w:color="auto" w:fill="FFFFFF"/>
+          <w:lang w:val="ru-RU"/>
+        </w:rPr>
+        <w:t>, определим величины сезонной компоненты</w:t>
+      </w:r>
+      <w:r>
+        <w:rPr>
+          <w:rFonts w:ascii="Times New Roman" w:eastAsia="Times New Roman" w:hAnsi="Times New Roman" w:cs="Times New Roman"/>
+          <w:sz w:val="24"/>
+          <w:szCs w:val="24"/>
+          <w:shd w:val="clear" w:color="auto" w:fill="FFFFFF"/>
+          <w:lang w:val="ru-RU"/>
+        </w:rPr>
+        <w:t xml:space="preserve">, в качестве инструментария используя </w:t>
+      </w:r>
+      <w:r>
+        <w:rPr>
+          <w:rFonts w:ascii="Times New Roman" w:eastAsia="Times New Roman" w:hAnsi="Times New Roman" w:cs="Times New Roman"/>
+          <w:sz w:val="24"/>
+          <w:szCs w:val="24"/>
+          <w:shd w:val="clear" w:color="auto" w:fill="FFFFFF"/>
+        </w:rPr>
+        <w:t>MS</w:t>
+      </w:r>
+      <w:r>
+        <w:rPr>
+          <w:rFonts w:ascii="Times New Roman" w:eastAsia="Times New Roman" w:hAnsi="Times New Roman" w:cs="Times New Roman"/>
+          <w:sz w:val="24"/>
+          <w:szCs w:val="24"/>
+          <w:shd w:val="clear" w:color="auto" w:fill="FFFFFF"/>
+          <w:lang w:val="ru-RU"/>
+        </w:rPr>
+        <w:t xml:space="preserve"> </w:t>
+      </w:r>
+      <w:r>
+        <w:rPr>
+          <w:rFonts w:ascii="Times New Roman" w:eastAsia="Times New Roman" w:hAnsi="Times New Roman" w:cs="Times New Roman"/>
+          <w:sz w:val="24"/>
+          <w:szCs w:val="24"/>
+          <w:shd w:val="clear" w:color="auto" w:fill="FFFFFF"/>
+        </w:rPr>
+        <w:t>Excel</w:t>
+      </w:r>
+      <w:r>
+        <w:rPr>
+          <w:rFonts w:ascii="Times New Roman" w:eastAsia="Times New Roman" w:hAnsi="Times New Roman" w:cs="Times New Roman"/>
+          <w:sz w:val="24"/>
+          <w:szCs w:val="24"/>
+          <w:shd w:val="clear" w:color="auto" w:fill="FFFFFF"/>
+          <w:lang w:val="ru-RU"/>
+        </w:rPr>
+        <w:t xml:space="preserve"> (рис.4).</w:t>
       </w:r>
     </w:p>
     <w:p>
@@ -9002,6 +9253,13 @@
         <w:jc w:val="both"/>
         <w:rPr>
           <w:rFonts w:ascii="Times New Roman" w:eastAsia="Times New Roman" w:hAnsi="Times New Roman" w:cs="Times New Roman"/>
+          <w:sz w:val="24"/>
+          <w:szCs w:val="24"/>
+        </w:rPr>
+      </w:pPr>
+      <w:r>
+        <w:rPr>
+          <w:rFonts w:ascii="Times New Roman" w:eastAsia="Times New Roman" w:hAnsi="Times New Roman" w:cs="Times New Roman"/>
           <w:b/>
           <w:bCs/>
           <w:color w:val="3E4447"/>
@@ -9009,19 +9267,7 @@
           <w:szCs w:val="24"/>
           <w:shd w:val="clear" w:color="auto" w:fill="FFFFFF"/>
         </w:rPr>
-      </w:pPr>
-      <w:r>
-        <w:rPr>
-          <w:rFonts w:ascii="Times New Roman" w:eastAsia="Times New Roman" w:hAnsi="Times New Roman" w:cs="Times New Roman"/>
-          <w:b/>
-          <w:bCs/>
-          <w:color w:val="3E4447"/>
-          <w:sz w:val="24"/>
-          <w:szCs w:val="24"/>
-          <w:shd w:val="clear" w:color="auto" w:fill="FFFFFF"/>
-          <w:lang w:val="ru-RU"/>
-        </w:rPr>
-        <w:t>Рис. 4. Расчёт значений сезонной компоненты.</w:t>
+        <w:t xml:space="preserve">Таблица 2. </w:t>
       </w:r>
     </w:p>
     <w:p>
@@ -9030,53 +9276,6 @@
         <w:jc w:val="both"/>
         <w:rPr>
           <w:rFonts w:ascii="Times New Roman" w:eastAsia="Times New Roman" w:hAnsi="Times New Roman" w:cs="Times New Roman"/>
-          <w:color w:val="FF0000"/>
-          <w:sz w:val="24"/>
-          <w:szCs w:val="24"/>
-        </w:rPr>
-      </w:pPr>
-      <w:r>
-        <w:rPr>
-          <w:rFonts w:ascii="Times New Roman" w:eastAsia="Times New Roman" w:hAnsi="Times New Roman" w:cs="Times New Roman"/>
-          <w:b/>
-          <w:bCs/>
-          <w:color w:val="FF0000"/>
-          <w:sz w:val="24"/>
-          <w:szCs w:val="24"/>
-          <w:shd w:val="clear" w:color="auto" w:fill="FFFFFF"/>
-        </w:rPr>
-        <w:t>====</w:t>
-      </w:r>
-    </w:p>
-    <w:p>
-      <w:pPr>
-        <w:spacing w:after="0" w:line="360" w:lineRule="auto"/>
-        <w:jc w:val="both"/>
-        <w:rPr>
-          <w:rFonts w:ascii="Times New Roman" w:eastAsia="Times New Roman" w:hAnsi="Times New Roman" w:cs="Times New Roman"/>
-          <w:sz w:val="24"/>
-          <w:szCs w:val="24"/>
-        </w:rPr>
-      </w:pPr>
-      <w:r>
-        <w:rPr>
-          <w:rFonts w:ascii="Times New Roman" w:eastAsia="Times New Roman" w:hAnsi="Times New Roman" w:cs="Times New Roman"/>
-          <w:b/>
-          <w:bCs/>
-          <w:color w:val="3E4447"/>
-          <w:sz w:val="24"/>
-          <w:szCs w:val="24"/>
-          <w:shd w:val="clear" w:color="auto" w:fill="FFFFFF"/>
-        </w:rPr>
-        <w:t xml:space="preserve">Таблица 2. </w:t>
-      </w:r>
-    </w:p>
-    <w:p>
-      <w:pPr>
-        <w:spacing w:after="0" w:line="360" w:lineRule="auto"/>
-        <w:jc w:val="both"/>
-        <w:rPr>
-          <w:rFonts w:ascii="Times New Roman" w:eastAsia="Times New Roman" w:hAnsi="Times New Roman" w:cs="Times New Roman"/>
           <w:sz w:val="24"/>
           <w:szCs w:val="24"/>
         </w:rPr>
@@ -9097,6 +9296,7 @@
     <w:tbl>
       <w:tblPr>
         <w:tblW w:w="0" w:type="auto"/>
+        <w:jc w:val="center"/>
         <w:tblCellMar>
           <w:top w:w="15" w:type="dxa"/>
           <w:left w:w="15" w:type="dxa"/>
@@ -9112,6 +9312,9 @@
         <w:gridCol w:w="2594"/>
       </w:tblGrid>
       <w:tr>
+        <w:trPr>
+          <w:jc w:val="center"/>
+        </w:trPr>
         <w:tc>
           <w:tcPr>
             <w:tcW w:w="0" w:type="auto"/>
@@ -9278,6 +9481,9 @@
         </w:tc>
       </w:tr>
       <w:tr>
+        <w:trPr>
+          <w:jc w:val="center"/>
+        </w:trPr>
         <w:tc>
           <w:tcPr>
             <w:tcW w:w="0" w:type="auto"/>
@@ -9436,6 +9642,9 @@
         </w:tc>
       </w:tr>
       <w:tr>
+        <w:trPr>
+          <w:jc w:val="center"/>
+        </w:trPr>
         <w:tc>
           <w:tcPr>
             <w:tcW w:w="0" w:type="auto"/>
@@ -9594,6 +9803,9 @@
         </w:tc>
       </w:tr>
       <w:tr>
+        <w:trPr>
+          <w:jc w:val="center"/>
+        </w:trPr>
         <w:tc>
           <w:tcPr>
             <w:tcW w:w="0" w:type="auto"/>
@@ -9752,42 +9964,44 @@
         </w:tc>
       </w:tr>
       <w:tr>
-        <w:tc>
-          <w:tcPr>
-            <w:tcW w:w="0" w:type="auto"/>
-            <w:tcBorders>
-              <w:top w:val="single" w:sz="6" w:space="0" w:color="000000"/>
-              <w:left w:val="single" w:sz="6" w:space="0" w:color="000000"/>
-              <w:bottom w:val="single" w:sz="6" w:space="0" w:color="000000"/>
-              <w:right w:val="single" w:sz="6" w:space="0" w:color="000000"/>
-            </w:tcBorders>
-            <w:tcMar>
-              <w:top w:w="105" w:type="dxa"/>
-              <w:left w:w="105" w:type="dxa"/>
-              <w:bottom w:w="105" w:type="dxa"/>
-              <w:right w:w="105" w:type="dxa"/>
-            </w:tcMar>
-            <w:hideMark/>
-          </w:tcPr>
-          <w:p>
-            <w:pPr>
-              <w:spacing w:after="0" w:line="360" w:lineRule="auto"/>
-              <w:jc w:val="both"/>
-              <w:rPr>
-                <w:rFonts w:ascii="Times New Roman" w:eastAsia="Times New Roman" w:hAnsi="Times New Roman" w:cs="Times New Roman"/>
-                <w:sz w:val="24"/>
-                <w:szCs w:val="24"/>
-              </w:rPr>
-            </w:pPr>
-            <w:r>
-              <w:rPr>
-                <w:rFonts w:ascii="Times New Roman" w:eastAsia="Times New Roman" w:hAnsi="Times New Roman" w:cs="Times New Roman"/>
-                <w:color w:val="3E4447"/>
-                <w:sz w:val="24"/>
-                <w:szCs w:val="24"/>
-                <w:shd w:val="clear" w:color="auto" w:fill="FFFFFF"/>
-              </w:rPr>
-              <w:lastRenderedPageBreak/>
+        <w:trPr>
+          <w:jc w:val="center"/>
+        </w:trPr>
+        <w:tc>
+          <w:tcPr>
+            <w:tcW w:w="0" w:type="auto"/>
+            <w:tcBorders>
+              <w:top w:val="single" w:sz="6" w:space="0" w:color="000000"/>
+              <w:left w:val="single" w:sz="6" w:space="0" w:color="000000"/>
+              <w:bottom w:val="single" w:sz="6" w:space="0" w:color="000000"/>
+              <w:right w:val="single" w:sz="6" w:space="0" w:color="000000"/>
+            </w:tcBorders>
+            <w:tcMar>
+              <w:top w:w="105" w:type="dxa"/>
+              <w:left w:w="105" w:type="dxa"/>
+              <w:bottom w:w="105" w:type="dxa"/>
+              <w:right w:w="105" w:type="dxa"/>
+            </w:tcMar>
+            <w:hideMark/>
+          </w:tcPr>
+          <w:p>
+            <w:pPr>
+              <w:spacing w:after="0" w:line="360" w:lineRule="auto"/>
+              <w:jc w:val="both"/>
+              <w:rPr>
+                <w:rFonts w:ascii="Times New Roman" w:eastAsia="Times New Roman" w:hAnsi="Times New Roman" w:cs="Times New Roman"/>
+                <w:sz w:val="24"/>
+                <w:szCs w:val="24"/>
+              </w:rPr>
+            </w:pPr>
+            <w:r>
+              <w:rPr>
+                <w:rFonts w:ascii="Times New Roman" w:eastAsia="Times New Roman" w:hAnsi="Times New Roman" w:cs="Times New Roman"/>
+                <w:color w:val="3E4447"/>
+                <w:sz w:val="24"/>
+                <w:szCs w:val="24"/>
+                <w:shd w:val="clear" w:color="auto" w:fill="FFFFFF"/>
+              </w:rPr>
               <w:t>4</w:t>
             </w:r>
           </w:p>
@@ -9911,6 +10125,9 @@
         </w:tc>
       </w:tr>
       <w:tr>
+        <w:trPr>
+          <w:jc w:val="center"/>
+        </w:trPr>
         <w:tc>
           <w:tcPr>
             <w:tcW w:w="0" w:type="auto"/>
@@ -10069,6 +10286,9 @@
         </w:tc>
       </w:tr>
       <w:tr>
+        <w:trPr>
+          <w:jc w:val="center"/>
+        </w:trPr>
         <w:tc>
           <w:tcPr>
             <w:tcW w:w="0" w:type="auto"/>
@@ -10227,6 +10447,9 @@
         </w:tc>
       </w:tr>
       <w:tr>
+        <w:trPr>
+          <w:jc w:val="center"/>
+        </w:trPr>
         <w:tc>
           <w:tcPr>
             <w:tcW w:w="0" w:type="auto"/>
@@ -10385,6 +10608,9 @@
         </w:tc>
       </w:tr>
       <w:tr>
+        <w:trPr>
+          <w:jc w:val="center"/>
+        </w:trPr>
         <w:tc>
           <w:tcPr>
             <w:tcW w:w="0" w:type="auto"/>
@@ -10543,41 +10769,45 @@
         </w:tc>
       </w:tr>
       <w:tr>
-        <w:tc>
-          <w:tcPr>
-            <w:tcW w:w="0" w:type="auto"/>
-            <w:tcBorders>
-              <w:top w:val="single" w:sz="6" w:space="0" w:color="000000"/>
-              <w:left w:val="single" w:sz="6" w:space="0" w:color="000000"/>
-              <w:bottom w:val="single" w:sz="6" w:space="0" w:color="000000"/>
-              <w:right w:val="single" w:sz="6" w:space="0" w:color="000000"/>
-            </w:tcBorders>
-            <w:tcMar>
-              <w:top w:w="105" w:type="dxa"/>
-              <w:left w:w="105" w:type="dxa"/>
-              <w:bottom w:w="105" w:type="dxa"/>
-              <w:right w:w="105" w:type="dxa"/>
-            </w:tcMar>
-            <w:hideMark/>
-          </w:tcPr>
-          <w:p>
-            <w:pPr>
-              <w:spacing w:after="0" w:line="360" w:lineRule="auto"/>
-              <w:jc w:val="both"/>
-              <w:rPr>
-                <w:rFonts w:ascii="Times New Roman" w:eastAsia="Times New Roman" w:hAnsi="Times New Roman" w:cs="Times New Roman"/>
-                <w:sz w:val="24"/>
-                <w:szCs w:val="24"/>
-              </w:rPr>
-            </w:pPr>
-            <w:r>
-              <w:rPr>
-                <w:rFonts w:ascii="Times New Roman" w:eastAsia="Times New Roman" w:hAnsi="Times New Roman" w:cs="Times New Roman"/>
-                <w:color w:val="3E4447"/>
-                <w:sz w:val="24"/>
-                <w:szCs w:val="24"/>
-                <w:shd w:val="clear" w:color="auto" w:fill="FFFFFF"/>
-              </w:rPr>
+        <w:trPr>
+          <w:jc w:val="center"/>
+        </w:trPr>
+        <w:tc>
+          <w:tcPr>
+            <w:tcW w:w="0" w:type="auto"/>
+            <w:tcBorders>
+              <w:top w:val="single" w:sz="6" w:space="0" w:color="000000"/>
+              <w:left w:val="single" w:sz="6" w:space="0" w:color="000000"/>
+              <w:bottom w:val="single" w:sz="6" w:space="0" w:color="000000"/>
+              <w:right w:val="single" w:sz="6" w:space="0" w:color="000000"/>
+            </w:tcBorders>
+            <w:tcMar>
+              <w:top w:w="105" w:type="dxa"/>
+              <w:left w:w="105" w:type="dxa"/>
+              <w:bottom w:w="105" w:type="dxa"/>
+              <w:right w:w="105" w:type="dxa"/>
+            </w:tcMar>
+            <w:hideMark/>
+          </w:tcPr>
+          <w:p>
+            <w:pPr>
+              <w:spacing w:after="0" w:line="360" w:lineRule="auto"/>
+              <w:jc w:val="both"/>
+              <w:rPr>
+                <w:rFonts w:ascii="Times New Roman" w:eastAsia="Times New Roman" w:hAnsi="Times New Roman" w:cs="Times New Roman"/>
+                <w:sz w:val="24"/>
+                <w:szCs w:val="24"/>
+              </w:rPr>
+            </w:pPr>
+            <w:r>
+              <w:rPr>
+                <w:rFonts w:ascii="Times New Roman" w:eastAsia="Times New Roman" w:hAnsi="Times New Roman" w:cs="Times New Roman"/>
+                <w:color w:val="3E4447"/>
+                <w:sz w:val="24"/>
+                <w:szCs w:val="24"/>
+                <w:shd w:val="clear" w:color="auto" w:fill="FFFFFF"/>
+              </w:rPr>
+              <w:lastRenderedPageBreak/>
               <w:t>9</w:t>
             </w:r>
           </w:p>
@@ -10701,6 +10931,9 @@
         </w:tc>
       </w:tr>
       <w:tr>
+        <w:trPr>
+          <w:jc w:val="center"/>
+        </w:trPr>
         <w:tc>
           <w:tcPr>
             <w:tcW w:w="0" w:type="auto"/>
@@ -10859,6 +11092,9 @@
         </w:tc>
       </w:tr>
       <w:tr>
+        <w:trPr>
+          <w:jc w:val="center"/>
+        </w:trPr>
         <w:tc>
           <w:tcPr>
             <w:tcW w:w="0" w:type="auto"/>
@@ -11017,6 +11253,9 @@
         </w:tc>
       </w:tr>
       <w:tr>
+        <w:trPr>
+          <w:jc w:val="center"/>
+        </w:trPr>
         <w:tc>
           <w:tcPr>
             <w:tcW w:w="0" w:type="auto"/>
@@ -11175,6 +11414,9 @@
         </w:tc>
       </w:tr>
       <w:tr>
+        <w:trPr>
+          <w:jc w:val="center"/>
+        </w:trPr>
         <w:tc>
           <w:tcPr>
             <w:tcW w:w="0" w:type="auto"/>
@@ -11333,6 +11575,9 @@
         </w:tc>
       </w:tr>
       <w:tr>
+        <w:trPr>
+          <w:jc w:val="center"/>
+        </w:trPr>
         <w:tc>
           <w:tcPr>
             <w:tcW w:w="0" w:type="auto"/>
@@ -11491,6 +11736,9 @@
         </w:tc>
       </w:tr>
       <w:tr>
+        <w:trPr>
+          <w:jc w:val="center"/>
+        </w:trPr>
         <w:tc>
           <w:tcPr>
             <w:tcW w:w="0" w:type="auto"/>
@@ -11649,6 +11897,9 @@
         </w:tc>
       </w:tr>
       <w:tr>
+        <w:trPr>
+          <w:jc w:val="center"/>
+        </w:trPr>
         <w:tc>
           <w:tcPr>
             <w:tcW w:w="0" w:type="auto"/>
@@ -11807,6 +12058,9 @@
         </w:tc>
       </w:tr>
       <w:tr>
+        <w:trPr>
+          <w:jc w:val="center"/>
+        </w:trPr>
         <w:tc>
           <w:tcPr>
             <w:tcW w:w="0" w:type="auto"/>
@@ -11965,6 +12219,9 @@
         </w:tc>
       </w:tr>
       <w:tr>
+        <w:trPr>
+          <w:jc w:val="center"/>
+        </w:trPr>
         <w:tc>
           <w:tcPr>
             <w:tcW w:w="0" w:type="auto"/>
@@ -12123,6 +12380,9 @@
         </w:tc>
       </w:tr>
       <w:tr>
+        <w:trPr>
+          <w:jc w:val="center"/>
+        </w:trPr>
         <w:tc>
           <w:tcPr>
             <w:tcW w:w="0" w:type="auto"/>
@@ -12281,6 +12541,9 @@
         </w:tc>
       </w:tr>
       <w:tr>
+        <w:trPr>
+          <w:jc w:val="center"/>
+        </w:trPr>
         <w:tc>
           <w:tcPr>
             <w:tcW w:w="0" w:type="auto"/>
@@ -12439,6 +12702,9 @@
         </w:tc>
       </w:tr>
       <w:tr>
+        <w:trPr>
+          <w:jc w:val="center"/>
+        </w:trPr>
         <w:tc>
           <w:tcPr>
             <w:tcW w:w="0" w:type="auto"/>
@@ -12597,6 +12863,9 @@
         </w:tc>
       </w:tr>
       <w:tr>
+        <w:trPr>
+          <w:jc w:val="center"/>
+        </w:trPr>
         <w:tc>
           <w:tcPr>
             <w:tcW w:w="0" w:type="auto"/>
@@ -12755,6 +13024,9 @@
         </w:tc>
       </w:tr>
       <w:tr>
+        <w:trPr>
+          <w:jc w:val="center"/>
+        </w:trPr>
         <w:tc>
           <w:tcPr>
             <w:tcW w:w="0" w:type="auto"/>
@@ -12913,42 +13185,44 @@
         </w:tc>
       </w:tr>
       <w:tr>
-        <w:tc>
-          <w:tcPr>
-            <w:tcW w:w="0" w:type="auto"/>
-            <w:tcBorders>
-              <w:top w:val="single" w:sz="6" w:space="0" w:color="000000"/>
-              <w:left w:val="single" w:sz="6" w:space="0" w:color="000000"/>
-              <w:bottom w:val="single" w:sz="6" w:space="0" w:color="000000"/>
-              <w:right w:val="single" w:sz="6" w:space="0" w:color="000000"/>
-            </w:tcBorders>
-            <w:tcMar>
-              <w:top w:w="105" w:type="dxa"/>
-              <w:left w:w="105" w:type="dxa"/>
-              <w:bottom w:w="105" w:type="dxa"/>
-              <w:right w:w="105" w:type="dxa"/>
-            </w:tcMar>
-            <w:hideMark/>
-          </w:tcPr>
-          <w:p>
-            <w:pPr>
-              <w:spacing w:after="0" w:line="360" w:lineRule="auto"/>
-              <w:jc w:val="both"/>
-              <w:rPr>
-                <w:rFonts w:ascii="Times New Roman" w:eastAsia="Times New Roman" w:hAnsi="Times New Roman" w:cs="Times New Roman"/>
-                <w:sz w:val="24"/>
-                <w:szCs w:val="24"/>
-              </w:rPr>
-            </w:pPr>
-            <w:r>
-              <w:rPr>
-                <w:rFonts w:ascii="Times New Roman" w:eastAsia="Times New Roman" w:hAnsi="Times New Roman" w:cs="Times New Roman"/>
-                <w:color w:val="3E4447"/>
-                <w:sz w:val="24"/>
-                <w:szCs w:val="24"/>
-                <w:shd w:val="clear" w:color="auto" w:fill="FFFFFF"/>
-              </w:rPr>
-              <w:lastRenderedPageBreak/>
+        <w:trPr>
+          <w:jc w:val="center"/>
+        </w:trPr>
+        <w:tc>
+          <w:tcPr>
+            <w:tcW w:w="0" w:type="auto"/>
+            <w:tcBorders>
+              <w:top w:val="single" w:sz="6" w:space="0" w:color="000000"/>
+              <w:left w:val="single" w:sz="6" w:space="0" w:color="000000"/>
+              <w:bottom w:val="single" w:sz="6" w:space="0" w:color="000000"/>
+              <w:right w:val="single" w:sz="6" w:space="0" w:color="000000"/>
+            </w:tcBorders>
+            <w:tcMar>
+              <w:top w:w="105" w:type="dxa"/>
+              <w:left w:w="105" w:type="dxa"/>
+              <w:bottom w:w="105" w:type="dxa"/>
+              <w:right w:w="105" w:type="dxa"/>
+            </w:tcMar>
+            <w:hideMark/>
+          </w:tcPr>
+          <w:p>
+            <w:pPr>
+              <w:spacing w:after="0" w:line="360" w:lineRule="auto"/>
+              <w:jc w:val="both"/>
+              <w:rPr>
+                <w:rFonts w:ascii="Times New Roman" w:eastAsia="Times New Roman" w:hAnsi="Times New Roman" w:cs="Times New Roman"/>
+                <w:sz w:val="24"/>
+                <w:szCs w:val="24"/>
+              </w:rPr>
+            </w:pPr>
+            <w:r>
+              <w:rPr>
+                <w:rFonts w:ascii="Times New Roman" w:eastAsia="Times New Roman" w:hAnsi="Times New Roman" w:cs="Times New Roman"/>
+                <w:color w:val="3E4447"/>
+                <w:sz w:val="24"/>
+                <w:szCs w:val="24"/>
+                <w:shd w:val="clear" w:color="auto" w:fill="FFFFFF"/>
+              </w:rPr>
               <w:t>12</w:t>
             </w:r>
           </w:p>
@@ -13078,8 +13352,10 @@
         <w:jc w:val="both"/>
         <w:rPr>
           <w:rFonts w:ascii="Times New Roman" w:eastAsia="Times New Roman" w:hAnsi="Times New Roman" w:cs="Times New Roman"/>
-          <w:sz w:val="24"/>
-          <w:szCs w:val="24"/>
+          <w:color w:val="3E4447"/>
+          <w:sz w:val="24"/>
+          <w:szCs w:val="24"/>
+          <w:shd w:val="clear" w:color="auto" w:fill="FFFFFF"/>
           <w:lang w:val="ru-RU"/>
         </w:rPr>
       </w:pPr>
@@ -13093,6 +13369,29 @@
           <w:lang w:val="ru-RU"/>
         </w:rPr>
         <w:t>Скорректируем значения сезонной компоненты таким образом, чтобы их сумма была равна нулю.</w:t>
+      </w:r>
+    </w:p>
+    <w:p>
+      <w:pPr>
+        <w:rPr>
+          <w:rFonts w:ascii="Times New Roman" w:eastAsia="Times New Roman" w:hAnsi="Times New Roman" w:cs="Times New Roman"/>
+          <w:color w:val="3E4447"/>
+          <w:sz w:val="24"/>
+          <w:szCs w:val="24"/>
+          <w:shd w:val="clear" w:color="auto" w:fill="FFFFFF"/>
+          <w:lang w:val="ru-RU"/>
+        </w:rPr>
+      </w:pPr>
+      <w:r>
+        <w:rPr>
+          <w:rFonts w:ascii="Times New Roman" w:eastAsia="Times New Roman" w:hAnsi="Times New Roman" w:cs="Times New Roman"/>
+          <w:color w:val="3E4447"/>
+          <w:sz w:val="24"/>
+          <w:szCs w:val="24"/>
+          <w:shd w:val="clear" w:color="auto" w:fill="FFFFFF"/>
+          <w:lang w:val="ru-RU"/>
+        </w:rPr>
+        <w:br w:type="page"/>
       </w:r>
     </w:p>
     <w:p>
@@ -13117,6 +13416,7 @@
           <w:shd w:val="clear" w:color="auto" w:fill="FFFFFF"/>
           <w:lang w:val="ru-RU"/>
         </w:rPr>
+        <w:lastRenderedPageBreak/>
         <w:t xml:space="preserve">Таблица 3. </w:t>
       </w:r>
     </w:p>
@@ -16554,7 +16854,7 @@
         <w:gridCol w:w="918"/>
         <w:gridCol w:w="1794"/>
         <w:gridCol w:w="2065"/>
-        <w:gridCol w:w="1559"/>
+        <w:gridCol w:w="4688"/>
       </w:tblGrid>
       <w:tr>
         <w:tc>
@@ -16594,7 +16894,6 @@
                 <w:szCs w:val="24"/>
                 <w:shd w:val="clear" w:color="auto" w:fill="FFFFFF"/>
               </w:rPr>
-              <w:lastRenderedPageBreak/>
               <w:t>Месяц</w:t>
             </w:r>
           </w:p>
@@ -16683,7 +16982,7 @@
         </w:tc>
         <w:tc>
           <w:tcPr>
-            <w:tcW w:w="0" w:type="auto"/>
+            <w:tcW w:w="4688" w:type="dxa"/>
             <w:tcBorders>
               <w:top w:val="single" w:sz="6" w:space="0" w:color="000000"/>
               <w:left w:val="single" w:sz="6" w:space="0" w:color="000000"/>
@@ -16843,7 +17142,7 @@
         </w:tc>
         <w:tc>
           <w:tcPr>
-            <w:tcW w:w="0" w:type="auto"/>
+            <w:tcW w:w="4688" w:type="dxa"/>
             <w:tcBorders>
               <w:top w:val="single" w:sz="6" w:space="0" w:color="000000"/>
               <w:left w:val="single" w:sz="6" w:space="0" w:color="000000"/>
@@ -16917,6 +17216,7 @@
                 <w:szCs w:val="24"/>
                 <w:shd w:val="clear" w:color="auto" w:fill="FFFFFF"/>
               </w:rPr>
+              <w:lastRenderedPageBreak/>
               <w:t>2</w:t>
             </w:r>
           </w:p>
@@ -17001,7 +17301,7 @@
         </w:tc>
         <w:tc>
           <w:tcPr>
-            <w:tcW w:w="0" w:type="auto"/>
+            <w:tcW w:w="4688" w:type="dxa"/>
             <w:tcBorders>
               <w:top w:val="single" w:sz="6" w:space="0" w:color="000000"/>
               <w:left w:val="single" w:sz="6" w:space="0" w:color="000000"/>
@@ -17159,7 +17459,7 @@
         </w:tc>
         <w:tc>
           <w:tcPr>
-            <w:tcW w:w="0" w:type="auto"/>
+            <w:tcW w:w="4688" w:type="dxa"/>
             <w:tcBorders>
               <w:top w:val="single" w:sz="6" w:space="0" w:color="000000"/>
               <w:left w:val="single" w:sz="6" w:space="0" w:color="000000"/>
@@ -17317,7 +17617,7 @@
         </w:tc>
         <w:tc>
           <w:tcPr>
-            <w:tcW w:w="0" w:type="auto"/>
+            <w:tcW w:w="4688" w:type="dxa"/>
             <w:tcBorders>
               <w:top w:val="single" w:sz="6" w:space="0" w:color="000000"/>
               <w:left w:val="single" w:sz="6" w:space="0" w:color="000000"/>
@@ -17475,7 +17775,7 @@
         </w:tc>
         <w:tc>
           <w:tcPr>
-            <w:tcW w:w="0" w:type="auto"/>
+            <w:tcW w:w="4688" w:type="dxa"/>
             <w:tcBorders>
               <w:top w:val="single" w:sz="6" w:space="0" w:color="000000"/>
               <w:left w:val="single" w:sz="6" w:space="0" w:color="000000"/>
@@ -17633,7 +17933,7 @@
         </w:tc>
         <w:tc>
           <w:tcPr>
-            <w:tcW w:w="0" w:type="auto"/>
+            <w:tcW w:w="4688" w:type="dxa"/>
             <w:tcBorders>
               <w:top w:val="single" w:sz="6" w:space="0" w:color="000000"/>
               <w:left w:val="single" w:sz="6" w:space="0" w:color="000000"/>
@@ -17791,7 +18091,7 @@
         </w:tc>
         <w:tc>
           <w:tcPr>
-            <w:tcW w:w="0" w:type="auto"/>
+            <w:tcW w:w="4688" w:type="dxa"/>
             <w:tcBorders>
               <w:top w:val="single" w:sz="6" w:space="0" w:color="000000"/>
               <w:left w:val="single" w:sz="6" w:space="0" w:color="000000"/>
@@ -17949,7 +18249,7 @@
         </w:tc>
         <w:tc>
           <w:tcPr>
-            <w:tcW w:w="0" w:type="auto"/>
+            <w:tcW w:w="4688" w:type="dxa"/>
             <w:tcBorders>
               <w:top w:val="single" w:sz="6" w:space="0" w:color="000000"/>
               <w:left w:val="single" w:sz="6" w:space="0" w:color="000000"/>
@@ -18107,7 +18407,7 @@
         </w:tc>
         <w:tc>
           <w:tcPr>
-            <w:tcW w:w="0" w:type="auto"/>
+            <w:tcW w:w="4688" w:type="dxa"/>
             <w:tcBorders>
               <w:top w:val="single" w:sz="6" w:space="0" w:color="000000"/>
               <w:left w:val="single" w:sz="6" w:space="0" w:color="000000"/>
@@ -18265,7 +18565,7 @@
         </w:tc>
         <w:tc>
           <w:tcPr>
-            <w:tcW w:w="0" w:type="auto"/>
+            <w:tcW w:w="4688" w:type="dxa"/>
             <w:tcBorders>
               <w:top w:val="single" w:sz="6" w:space="0" w:color="000000"/>
               <w:left w:val="single" w:sz="6" w:space="0" w:color="000000"/>
@@ -18423,7 +18723,7 @@
         </w:tc>
         <w:tc>
           <w:tcPr>
-            <w:tcW w:w="0" w:type="auto"/>
+            <w:tcW w:w="4688" w:type="dxa"/>
             <w:tcBorders>
               <w:top w:val="single" w:sz="6" w:space="0" w:color="000000"/>
               <w:left w:val="single" w:sz="6" w:space="0" w:color="000000"/>
@@ -18581,7 +18881,7 @@
         </w:tc>
         <w:tc>
           <w:tcPr>
-            <w:tcW w:w="0" w:type="auto"/>
+            <w:tcW w:w="4688" w:type="dxa"/>
             <w:tcBorders>
               <w:top w:val="single" w:sz="6" w:space="0" w:color="000000"/>
               <w:left w:val="single" w:sz="6" w:space="0" w:color="000000"/>
@@ -18739,7 +19039,7 @@
         </w:tc>
         <w:tc>
           <w:tcPr>
-            <w:tcW w:w="0" w:type="auto"/>
+            <w:tcW w:w="4688" w:type="dxa"/>
             <w:tcBorders>
               <w:top w:val="single" w:sz="6" w:space="0" w:color="000000"/>
               <w:left w:val="single" w:sz="6" w:space="0" w:color="000000"/>
@@ -18897,7 +19197,7 @@
         </w:tc>
         <w:tc>
           <w:tcPr>
-            <w:tcW w:w="0" w:type="auto"/>
+            <w:tcW w:w="4688" w:type="dxa"/>
             <w:tcBorders>
               <w:top w:val="single" w:sz="6" w:space="0" w:color="000000"/>
               <w:left w:val="single" w:sz="6" w:space="0" w:color="000000"/>
@@ -19055,7 +19355,7 @@
         </w:tc>
         <w:tc>
           <w:tcPr>
-            <w:tcW w:w="0" w:type="auto"/>
+            <w:tcW w:w="4688" w:type="dxa"/>
             <w:tcBorders>
               <w:top w:val="single" w:sz="6" w:space="0" w:color="000000"/>
               <w:left w:val="single" w:sz="6" w:space="0" w:color="000000"/>
@@ -19213,7 +19513,7 @@
         </w:tc>
         <w:tc>
           <w:tcPr>
-            <w:tcW w:w="0" w:type="auto"/>
+            <w:tcW w:w="4688" w:type="dxa"/>
             <w:tcBorders>
               <w:top w:val="single" w:sz="6" w:space="0" w:color="000000"/>
               <w:left w:val="single" w:sz="6" w:space="0" w:color="000000"/>
@@ -19371,7 +19671,7 @@
         </w:tc>
         <w:tc>
           <w:tcPr>
-            <w:tcW w:w="0" w:type="auto"/>
+            <w:tcW w:w="4688" w:type="dxa"/>
             <w:tcBorders>
               <w:top w:val="single" w:sz="6" w:space="0" w:color="000000"/>
               <w:left w:val="single" w:sz="6" w:space="0" w:color="000000"/>
@@ -19529,7 +19829,7 @@
         </w:tc>
         <w:tc>
           <w:tcPr>
-            <w:tcW w:w="0" w:type="auto"/>
+            <w:tcW w:w="4688" w:type="dxa"/>
             <w:tcBorders>
               <w:top w:val="single" w:sz="6" w:space="0" w:color="000000"/>
               <w:left w:val="single" w:sz="6" w:space="0" w:color="000000"/>
@@ -19687,7 +19987,7 @@
         </w:tc>
         <w:tc>
           <w:tcPr>
-            <w:tcW w:w="0" w:type="auto"/>
+            <w:tcW w:w="4688" w:type="dxa"/>
             <w:tcBorders>
               <w:top w:val="single" w:sz="6" w:space="0" w:color="000000"/>
               <w:left w:val="single" w:sz="6" w:space="0" w:color="000000"/>
@@ -19761,7 +20061,6 @@
                 <w:szCs w:val="24"/>
                 <w:shd w:val="clear" w:color="auto" w:fill="FFFFFF"/>
               </w:rPr>
-              <w:lastRenderedPageBreak/>
               <w:t>20</w:t>
             </w:r>
           </w:p>
@@ -19846,7 +20145,7 @@
         </w:tc>
         <w:tc>
           <w:tcPr>
-            <w:tcW w:w="0" w:type="auto"/>
+            <w:tcW w:w="4688" w:type="dxa"/>
             <w:tcBorders>
               <w:top w:val="single" w:sz="6" w:space="0" w:color="000000"/>
               <w:left w:val="single" w:sz="6" w:space="0" w:color="000000"/>
@@ -20004,7 +20303,7 @@
         </w:tc>
         <w:tc>
           <w:tcPr>
-            <w:tcW w:w="0" w:type="auto"/>
+            <w:tcW w:w="4688" w:type="dxa"/>
             <w:tcBorders>
               <w:top w:val="single" w:sz="6" w:space="0" w:color="000000"/>
               <w:left w:val="single" w:sz="6" w:space="0" w:color="000000"/>
@@ -20078,6 +20377,7 @@
                 <w:szCs w:val="24"/>
                 <w:shd w:val="clear" w:color="auto" w:fill="FFFFFF"/>
               </w:rPr>
+              <w:lastRenderedPageBreak/>
               <w:t>22</w:t>
             </w:r>
           </w:p>
@@ -20162,7 +20462,7 @@
         </w:tc>
         <w:tc>
           <w:tcPr>
-            <w:tcW w:w="0" w:type="auto"/>
+            <w:tcW w:w="4688" w:type="dxa"/>
             <w:tcBorders>
               <w:top w:val="single" w:sz="6" w:space="0" w:color="000000"/>
               <w:left w:val="single" w:sz="6" w:space="0" w:color="000000"/>
@@ -20320,7 +20620,7 @@
         </w:tc>
         <w:tc>
           <w:tcPr>
-            <w:tcW w:w="0" w:type="auto"/>
+            <w:tcW w:w="4688" w:type="dxa"/>
             <w:tcBorders>
               <w:top w:val="single" w:sz="6" w:space="0" w:color="000000"/>
               <w:left w:val="single" w:sz="6" w:space="0" w:color="000000"/>
@@ -20478,7 +20778,7 @@
         </w:tc>
         <w:tc>
           <w:tcPr>
-            <w:tcW w:w="0" w:type="auto"/>
+            <w:tcW w:w="4688" w:type="dxa"/>
             <w:tcBorders>
               <w:top w:val="single" w:sz="6" w:space="0" w:color="000000"/>
               <w:left w:val="single" w:sz="6" w:space="0" w:color="000000"/>
@@ -21327,7 +21627,6 @@
           <w:szCs w:val="24"/>
           <w:shd w:val="clear" w:color="auto" w:fill="FFFFFF"/>
         </w:rPr>
-        <w:lastRenderedPageBreak/>
         <w:t>F</w:t>
       </w:r>
       <w:r>
@@ -21429,6 +21728,7 @@
           <w:shd w:val="clear" w:color="auto" w:fill="FFFFFF"/>
           <w:lang w:val="ru-RU"/>
         </w:rPr>
+        <w:lastRenderedPageBreak/>
         <w:t>Константу сглаживания рекомендуется определять методом экспертных оценок, как вероятность сохранения существующей рыночной конъюнктуры, т.е. если основные характеристики изменяются / колеблются с той же скоростью / амплитудой что и прежде, значит предпосылок к изменению рыночной конъюнктуры нет, и следовательно а ® 1, если наоборот, то а ® 0.</w:t>
       </w:r>
     </w:p>
@@ -21469,7 +21769,7 @@
                     </pic:cNvPicPr>
                   </pic:nvPicPr>
                   <pic:blipFill>
-                    <a:blip r:embed="rId25"/>
+                    <a:blip r:embed="rId24"/>
                     <a:srcRect/>
                     <a:stretch>
                       <a:fillRect/>
@@ -21501,7 +21801,7 @@
     <w:p>
       <w:pPr>
         <w:spacing w:after="0" w:line="360" w:lineRule="auto"/>
-        <w:jc w:val="both"/>
+        <w:jc w:val="center"/>
         <w:rPr>
           <w:rFonts w:ascii="Times New Roman" w:eastAsia="Times New Roman" w:hAnsi="Times New Roman" w:cs="Times New Roman"/>
           <w:sz w:val="24"/>
@@ -21759,7 +22059,6 @@
           <w:szCs w:val="24"/>
           <w:shd w:val="clear" w:color="auto" w:fill="FFFFFF"/>
         </w:rPr>
-        <w:lastRenderedPageBreak/>
         <w:t>F</w:t>
       </w:r>
       <w:r>
@@ -21827,6 +22126,7 @@
           <w:shd w:val="clear" w:color="auto" w:fill="FFFFFF"/>
           <w:lang w:val="ru-RU"/>
         </w:rPr>
+        <w:lastRenderedPageBreak/>
         <w:t>Для учёта новых экономических тенденций рекомендуется регулярно уточнять модель на основе мониторинга фактически полученных объёмов продаж, добавляя их или заменяя ими данные статистической базы, на основе которой строится модель.</w:t>
       </w:r>
     </w:p>
@@ -21870,31 +22170,75 @@
           <w:lang w:val="ru-RU"/>
         </w:rPr>
       </w:pPr>
-      <w:r>
-        <w:rPr>
-          <w:rFonts w:ascii="Times New Roman" w:eastAsia="Times New Roman" w:hAnsi="Times New Roman" w:cs="Times New Roman"/>
-          <w:b/>
-          <w:i/>
-          <w:color w:val="3E4447"/>
-          <w:sz w:val="24"/>
-          <w:szCs w:val="24"/>
-          <w:shd w:val="clear" w:color="auto" w:fill="FFFFFF"/>
-          <w:lang w:val="ru-RU"/>
-        </w:rPr>
-        <w:t>Полезность прогнозов</w:t>
-      </w:r>
     </w:p>
     <w:p>
       <w:pPr>
         <w:spacing w:after="0" w:line="360" w:lineRule="auto"/>
         <w:rPr>
           <w:rFonts w:ascii="Times New Roman" w:eastAsia="Times New Roman" w:hAnsi="Times New Roman" w:cs="Times New Roman"/>
+          <w:b/>
+          <w:sz w:val="28"/>
+          <w:szCs w:val="28"/>
+          <w:shd w:val="clear" w:color="auto" w:fill="FFFFFF"/>
+          <w:lang w:val="ru-RU"/>
+        </w:rPr>
+      </w:pPr>
+      <w:r>
+        <w:rPr>
+          <w:rFonts w:ascii="Times New Roman" w:eastAsia="Times New Roman" w:hAnsi="Times New Roman" w:cs="Times New Roman"/>
+          <w:b/>
           <w:color w:val="3E4447"/>
           <w:sz w:val="24"/>
           <w:szCs w:val="24"/>
           <w:shd w:val="clear" w:color="auto" w:fill="FFFFFF"/>
           <w:lang w:val="ru-RU"/>
         </w:rPr>
+        <w:tab/>
+      </w:r>
+      <w:r>
+        <w:rPr>
+          <w:rFonts w:ascii="Times New Roman" w:eastAsia="Times New Roman" w:hAnsi="Times New Roman" w:cs="Times New Roman"/>
+          <w:b/>
+          <w:sz w:val="24"/>
+          <w:szCs w:val="24"/>
+          <w:shd w:val="clear" w:color="auto" w:fill="FFFFFF"/>
+          <w:lang w:val="ru-RU"/>
+        </w:rPr>
+        <w:t>1.3</w:t>
+      </w:r>
+      <w:r>
+        <w:rPr>
+          <w:rFonts w:ascii="Times New Roman" w:eastAsia="Times New Roman" w:hAnsi="Times New Roman" w:cs="Times New Roman"/>
+          <w:b/>
+          <w:sz w:val="24"/>
+          <w:szCs w:val="24"/>
+          <w:shd w:val="clear" w:color="auto" w:fill="FFFFFF"/>
+          <w:lang w:val="ru-RU"/>
+        </w:rPr>
+        <w:t xml:space="preserve"> </w:t>
+      </w:r>
+      <w:r>
+        <w:rPr>
+          <w:rFonts w:ascii="Times New Roman" w:eastAsia="Times New Roman" w:hAnsi="Times New Roman" w:cs="Times New Roman"/>
+          <w:b/>
+          <w:sz w:val="28"/>
+          <w:szCs w:val="28"/>
+          <w:shd w:val="clear" w:color="auto" w:fill="FFFFFF"/>
+          <w:lang w:val="ru-RU"/>
+        </w:rPr>
+        <w:t xml:space="preserve">Точность прогнозов </w:t>
+      </w:r>
+    </w:p>
+    <w:p>
+      <w:pPr>
+        <w:spacing w:after="0" w:line="360" w:lineRule="auto"/>
+        <w:rPr>
+          <w:rFonts w:ascii="Times New Roman" w:eastAsia="Times New Roman" w:hAnsi="Times New Roman" w:cs="Times New Roman"/>
+          <w:sz w:val="24"/>
+          <w:szCs w:val="24"/>
+          <w:shd w:val="clear" w:color="auto" w:fill="FFFFFF"/>
+          <w:lang w:val="ru-RU"/>
+        </w:rPr>
       </w:pPr>
       <w:r>
         <w:rPr>
@@ -21905,42 +22249,17 @@
           <w:shd w:val="clear" w:color="auto" w:fill="FFFFFF"/>
           <w:lang w:val="ru-RU"/>
         </w:rPr>
-        <w:t>Для того проверить на сколько точный прогноз выдает данный алгоритм, был проведен эксперимент. Который заключался в следующем. Для расчета прогноза были взяты данные по продажам магазина "</w:t>
-      </w:r>
-      <w:r>
-        <w:rPr>
-          <w:rFonts w:ascii="Times New Roman" w:eastAsia="Times New Roman" w:hAnsi="Times New Roman" w:cs="Times New Roman"/>
-          <w:color w:val="3E4447"/>
-          <w:sz w:val="24"/>
-          <w:szCs w:val="24"/>
-          <w:highlight w:val="yellow"/>
-          <w:shd w:val="clear" w:color="auto" w:fill="FFFFFF"/>
-          <w:lang w:val="ru-RU"/>
-        </w:rPr>
-        <w:t>Г</w:t>
-      </w:r>
-      <w:r>
-        <w:rPr>
-          <w:rFonts w:ascii="Times New Roman" w:eastAsia="Times New Roman" w:hAnsi="Times New Roman" w:cs="Times New Roman"/>
-          <w:color w:val="3E4447"/>
-          <w:sz w:val="24"/>
-          <w:szCs w:val="24"/>
-          <w:highlight w:val="yellow"/>
-          <w:shd w:val="clear" w:color="auto" w:fill="FFFFFF"/>
-          <w:lang w:val="ru-RU"/>
-        </w:rPr>
-        <w:t>еркулес</w:t>
-      </w:r>
-      <w:r>
-        <w:rPr>
-          <w:rFonts w:ascii="Times New Roman" w:eastAsia="Times New Roman" w:hAnsi="Times New Roman" w:cs="Times New Roman"/>
-          <w:color w:val="3E4447"/>
-          <w:sz w:val="24"/>
-          <w:szCs w:val="24"/>
-          <w:shd w:val="clear" w:color="auto" w:fill="FFFFFF"/>
-          <w:lang w:val="ru-RU"/>
-        </w:rPr>
-        <w:t>", за 2013 и 2014 годы. Задача заключалась в построении прогноза по продажам на 2015г. На момент написания диссертации, 2016 год, то есть нам доступны уже данные за прошедший 2015г. Был построен прогноз на 2015г. по результатам продажи за 2013 и 2014 годы, после чего выполнено сравнение с реальными циврами продаж за 2015г. Результаты сравнения подвердили высокую точность прогноза, результаты которого имели лиш небольшое отклонение от действительности.  В таблици 2 Вы можете увидеть сравнение результатов прогноза с реальными цифрами результатов продаж.</w:t>
+        <w:tab/>
+      </w:r>
+      <w:r>
+        <w:rPr>
+          <w:rFonts w:ascii="Times New Roman" w:eastAsia="Times New Roman" w:hAnsi="Times New Roman" w:cs="Times New Roman"/>
+          <w:sz w:val="24"/>
+          <w:szCs w:val="24"/>
+          <w:shd w:val="clear" w:color="auto" w:fill="FFFFFF"/>
+          <w:lang w:val="ru-RU"/>
+        </w:rPr>
+        <w:t>Результаты сравнения подвердили высокую точность прогноза, результаты которого имели лиш небольшое отклонение от действительности.  В таблици 2 Вы можете увидеть сравнение результатов прогноза с реальными цифрами результатов продаж.</w:t>
       </w:r>
     </w:p>
     <w:tbl>
@@ -22060,15 +22379,22 @@
           <w:p>
             <w:pPr>
               <w:spacing w:line="360" w:lineRule="auto"/>
-              <w:rPr>
-                <w:rFonts w:ascii="Times New Roman" w:eastAsia="Times New Roman" w:hAnsi="Times New Roman" w:cs="Times New Roman"/>
-                <w:color w:val="3E4447"/>
-                <w:sz w:val="24"/>
-                <w:szCs w:val="24"/>
-                <w:shd w:val="clear" w:color="auto" w:fill="FFFFFF"/>
-                <w:lang w:val="ru-RU"/>
-              </w:rPr>
-            </w:pPr>
+              <w:jc w:val="both"/>
+              <w:rPr>
+                <w:rFonts w:ascii="Times New Roman" w:eastAsia="Times New Roman" w:hAnsi="Times New Roman" w:cs="Times New Roman"/>
+                <w:sz w:val="24"/>
+                <w:szCs w:val="24"/>
+              </w:rPr>
+            </w:pPr>
+            <w:r>
+              <w:rPr>
+                <w:rFonts w:ascii="Times New Roman" w:eastAsia="Times New Roman" w:hAnsi="Times New Roman" w:cs="Times New Roman"/>
+                <w:sz w:val="24"/>
+                <w:szCs w:val="24"/>
+                <w:shd w:val="clear" w:color="auto" w:fill="FFFFFF"/>
+              </w:rPr>
+              <w:t>июль</w:t>
+            </w:r>
           </w:p>
         </w:tc>
         <w:tc>
@@ -22116,15 +22442,22 @@
           <w:p>
             <w:pPr>
               <w:spacing w:line="360" w:lineRule="auto"/>
-              <w:rPr>
-                <w:rFonts w:ascii="Times New Roman" w:eastAsia="Times New Roman" w:hAnsi="Times New Roman" w:cs="Times New Roman"/>
-                <w:color w:val="3E4447"/>
-                <w:sz w:val="24"/>
-                <w:szCs w:val="24"/>
-                <w:shd w:val="clear" w:color="auto" w:fill="FFFFFF"/>
-                <w:lang w:val="ru-RU"/>
-              </w:rPr>
-            </w:pPr>
+              <w:jc w:val="both"/>
+              <w:rPr>
+                <w:rFonts w:ascii="Times New Roman" w:eastAsia="Times New Roman" w:hAnsi="Times New Roman" w:cs="Times New Roman"/>
+                <w:sz w:val="24"/>
+                <w:szCs w:val="24"/>
+              </w:rPr>
+            </w:pPr>
+            <w:r>
+              <w:rPr>
+                <w:rFonts w:ascii="Times New Roman" w:eastAsia="Times New Roman" w:hAnsi="Times New Roman" w:cs="Times New Roman"/>
+                <w:sz w:val="24"/>
+                <w:szCs w:val="24"/>
+                <w:shd w:val="clear" w:color="auto" w:fill="FFFFFF"/>
+              </w:rPr>
+              <w:t>август</w:t>
+            </w:r>
           </w:p>
         </w:tc>
         <w:tc>
@@ -22172,15 +22505,22 @@
           <w:p>
             <w:pPr>
               <w:spacing w:line="360" w:lineRule="auto"/>
-              <w:rPr>
-                <w:rFonts w:ascii="Times New Roman" w:eastAsia="Times New Roman" w:hAnsi="Times New Roman" w:cs="Times New Roman"/>
-                <w:color w:val="3E4447"/>
-                <w:sz w:val="24"/>
-                <w:szCs w:val="24"/>
-                <w:shd w:val="clear" w:color="auto" w:fill="FFFFFF"/>
-                <w:lang w:val="ru-RU"/>
-              </w:rPr>
-            </w:pPr>
+              <w:jc w:val="both"/>
+              <w:rPr>
+                <w:rFonts w:ascii="Times New Roman" w:eastAsia="Times New Roman" w:hAnsi="Times New Roman" w:cs="Times New Roman"/>
+                <w:sz w:val="24"/>
+                <w:szCs w:val="24"/>
+              </w:rPr>
+            </w:pPr>
+            <w:r>
+              <w:rPr>
+                <w:rFonts w:ascii="Times New Roman" w:eastAsia="Times New Roman" w:hAnsi="Times New Roman" w:cs="Times New Roman"/>
+                <w:sz w:val="24"/>
+                <w:szCs w:val="24"/>
+                <w:shd w:val="clear" w:color="auto" w:fill="FFFFFF"/>
+              </w:rPr>
+              <w:t>сентябрь</w:t>
+            </w:r>
           </w:p>
         </w:tc>
         <w:tc>
@@ -22228,15 +22568,22 @@
           <w:p>
             <w:pPr>
               <w:spacing w:line="360" w:lineRule="auto"/>
-              <w:rPr>
-                <w:rFonts w:ascii="Times New Roman" w:eastAsia="Times New Roman" w:hAnsi="Times New Roman" w:cs="Times New Roman"/>
-                <w:color w:val="3E4447"/>
-                <w:sz w:val="24"/>
-                <w:szCs w:val="24"/>
-                <w:shd w:val="clear" w:color="auto" w:fill="FFFFFF"/>
-                <w:lang w:val="ru-RU"/>
-              </w:rPr>
-            </w:pPr>
+              <w:jc w:val="both"/>
+              <w:rPr>
+                <w:rFonts w:ascii="Times New Roman" w:eastAsia="Times New Roman" w:hAnsi="Times New Roman" w:cs="Times New Roman"/>
+                <w:sz w:val="24"/>
+                <w:szCs w:val="24"/>
+              </w:rPr>
+            </w:pPr>
+            <w:r>
+              <w:rPr>
+                <w:rFonts w:ascii="Times New Roman" w:eastAsia="Times New Roman" w:hAnsi="Times New Roman" w:cs="Times New Roman"/>
+                <w:sz w:val="24"/>
+                <w:szCs w:val="24"/>
+                <w:shd w:val="clear" w:color="auto" w:fill="FFFFFF"/>
+              </w:rPr>
+              <w:t>октябрь</w:t>
+            </w:r>
           </w:p>
         </w:tc>
         <w:tc>
@@ -22284,15 +22631,22 @@
           <w:p>
             <w:pPr>
               <w:spacing w:line="360" w:lineRule="auto"/>
-              <w:rPr>
-                <w:rFonts w:ascii="Times New Roman" w:eastAsia="Times New Roman" w:hAnsi="Times New Roman" w:cs="Times New Roman"/>
-                <w:color w:val="3E4447"/>
-                <w:sz w:val="24"/>
-                <w:szCs w:val="24"/>
-                <w:shd w:val="clear" w:color="auto" w:fill="FFFFFF"/>
-                <w:lang w:val="ru-RU"/>
-              </w:rPr>
-            </w:pPr>
+              <w:jc w:val="both"/>
+              <w:rPr>
+                <w:rFonts w:ascii="Times New Roman" w:eastAsia="Times New Roman" w:hAnsi="Times New Roman" w:cs="Times New Roman"/>
+                <w:sz w:val="24"/>
+                <w:szCs w:val="24"/>
+              </w:rPr>
+            </w:pPr>
+            <w:r>
+              <w:rPr>
+                <w:rFonts w:ascii="Times New Roman" w:eastAsia="Times New Roman" w:hAnsi="Times New Roman" w:cs="Times New Roman"/>
+                <w:sz w:val="24"/>
+                <w:szCs w:val="24"/>
+                <w:shd w:val="clear" w:color="auto" w:fill="FFFFFF"/>
+              </w:rPr>
+              <w:t>ноябрь</w:t>
+            </w:r>
           </w:p>
         </w:tc>
         <w:tc>
@@ -22340,15 +22694,22 @@
           <w:p>
             <w:pPr>
               <w:spacing w:line="360" w:lineRule="auto"/>
-              <w:rPr>
-                <w:rFonts w:ascii="Times New Roman" w:eastAsia="Times New Roman" w:hAnsi="Times New Roman" w:cs="Times New Roman"/>
-                <w:color w:val="3E4447"/>
-                <w:sz w:val="24"/>
-                <w:szCs w:val="24"/>
-                <w:shd w:val="clear" w:color="auto" w:fill="FFFFFF"/>
-                <w:lang w:val="ru-RU"/>
-              </w:rPr>
-            </w:pPr>
+              <w:jc w:val="both"/>
+              <w:rPr>
+                <w:rFonts w:ascii="Times New Roman" w:eastAsia="Times New Roman" w:hAnsi="Times New Roman" w:cs="Times New Roman"/>
+                <w:sz w:val="24"/>
+                <w:szCs w:val="24"/>
+              </w:rPr>
+            </w:pPr>
+            <w:r>
+              <w:rPr>
+                <w:rFonts w:ascii="Times New Roman" w:eastAsia="Times New Roman" w:hAnsi="Times New Roman" w:cs="Times New Roman"/>
+                <w:sz w:val="24"/>
+                <w:szCs w:val="24"/>
+                <w:shd w:val="clear" w:color="auto" w:fill="FFFFFF"/>
+              </w:rPr>
+              <w:t>декабрь</w:t>
+            </w:r>
           </w:p>
         </w:tc>
         <w:tc>
@@ -22396,15 +22757,22 @@
           <w:p>
             <w:pPr>
               <w:spacing w:line="360" w:lineRule="auto"/>
-              <w:rPr>
-                <w:rFonts w:ascii="Times New Roman" w:eastAsia="Times New Roman" w:hAnsi="Times New Roman" w:cs="Times New Roman"/>
-                <w:color w:val="3E4447"/>
-                <w:sz w:val="24"/>
-                <w:szCs w:val="24"/>
-                <w:shd w:val="clear" w:color="auto" w:fill="FFFFFF"/>
-                <w:lang w:val="ru-RU"/>
-              </w:rPr>
-            </w:pPr>
+              <w:jc w:val="both"/>
+              <w:rPr>
+                <w:rFonts w:ascii="Times New Roman" w:eastAsia="Times New Roman" w:hAnsi="Times New Roman" w:cs="Times New Roman"/>
+                <w:sz w:val="24"/>
+                <w:szCs w:val="24"/>
+              </w:rPr>
+            </w:pPr>
+            <w:r>
+              <w:rPr>
+                <w:rFonts w:ascii="Times New Roman" w:eastAsia="Times New Roman" w:hAnsi="Times New Roman" w:cs="Times New Roman"/>
+                <w:sz w:val="24"/>
+                <w:szCs w:val="24"/>
+                <w:shd w:val="clear" w:color="auto" w:fill="FFFFFF"/>
+              </w:rPr>
+              <w:t>январь</w:t>
+            </w:r>
           </w:p>
         </w:tc>
         <w:tc>
@@ -22452,15 +22820,22 @@
           <w:p>
             <w:pPr>
               <w:spacing w:line="360" w:lineRule="auto"/>
-              <w:rPr>
-                <w:rFonts w:ascii="Times New Roman" w:eastAsia="Times New Roman" w:hAnsi="Times New Roman" w:cs="Times New Roman"/>
-                <w:color w:val="3E4447"/>
-                <w:sz w:val="24"/>
-                <w:szCs w:val="24"/>
-                <w:shd w:val="clear" w:color="auto" w:fill="FFFFFF"/>
-                <w:lang w:val="ru-RU"/>
-              </w:rPr>
-            </w:pPr>
+              <w:jc w:val="both"/>
+              <w:rPr>
+                <w:rFonts w:ascii="Times New Roman" w:eastAsia="Times New Roman" w:hAnsi="Times New Roman" w:cs="Times New Roman"/>
+                <w:sz w:val="24"/>
+                <w:szCs w:val="24"/>
+              </w:rPr>
+            </w:pPr>
+            <w:r>
+              <w:rPr>
+                <w:rFonts w:ascii="Times New Roman" w:eastAsia="Times New Roman" w:hAnsi="Times New Roman" w:cs="Times New Roman"/>
+                <w:sz w:val="24"/>
+                <w:szCs w:val="24"/>
+                <w:shd w:val="clear" w:color="auto" w:fill="FFFFFF"/>
+              </w:rPr>
+              <w:t>февраль</w:t>
+            </w:r>
           </w:p>
         </w:tc>
         <w:tc>
@@ -22508,15 +22883,22 @@
           <w:p>
             <w:pPr>
               <w:spacing w:line="360" w:lineRule="auto"/>
-              <w:rPr>
-                <w:rFonts w:ascii="Times New Roman" w:eastAsia="Times New Roman" w:hAnsi="Times New Roman" w:cs="Times New Roman"/>
-                <w:color w:val="3E4447"/>
-                <w:sz w:val="24"/>
-                <w:szCs w:val="24"/>
-                <w:shd w:val="clear" w:color="auto" w:fill="FFFFFF"/>
-                <w:lang w:val="ru-RU"/>
-              </w:rPr>
-            </w:pPr>
+              <w:jc w:val="both"/>
+              <w:rPr>
+                <w:rFonts w:ascii="Times New Roman" w:eastAsia="Times New Roman" w:hAnsi="Times New Roman" w:cs="Times New Roman"/>
+                <w:sz w:val="24"/>
+                <w:szCs w:val="24"/>
+              </w:rPr>
+            </w:pPr>
+            <w:r>
+              <w:rPr>
+                <w:rFonts w:ascii="Times New Roman" w:eastAsia="Times New Roman" w:hAnsi="Times New Roman" w:cs="Times New Roman"/>
+                <w:sz w:val="24"/>
+                <w:szCs w:val="24"/>
+                <w:shd w:val="clear" w:color="auto" w:fill="FFFFFF"/>
+              </w:rPr>
+              <w:t>март</w:t>
+            </w:r>
           </w:p>
         </w:tc>
         <w:tc>
@@ -22564,15 +22946,22 @@
           <w:p>
             <w:pPr>
               <w:spacing w:line="360" w:lineRule="auto"/>
-              <w:rPr>
-                <w:rFonts w:ascii="Times New Roman" w:eastAsia="Times New Roman" w:hAnsi="Times New Roman" w:cs="Times New Roman"/>
-                <w:color w:val="3E4447"/>
-                <w:sz w:val="24"/>
-                <w:szCs w:val="24"/>
-                <w:shd w:val="clear" w:color="auto" w:fill="FFFFFF"/>
-                <w:lang w:val="ru-RU"/>
-              </w:rPr>
-            </w:pPr>
+              <w:jc w:val="both"/>
+              <w:rPr>
+                <w:rFonts w:ascii="Times New Roman" w:eastAsia="Times New Roman" w:hAnsi="Times New Roman" w:cs="Times New Roman"/>
+                <w:sz w:val="24"/>
+                <w:szCs w:val="24"/>
+              </w:rPr>
+            </w:pPr>
+            <w:r>
+              <w:rPr>
+                <w:rFonts w:ascii="Times New Roman" w:eastAsia="Times New Roman" w:hAnsi="Times New Roman" w:cs="Times New Roman"/>
+                <w:sz w:val="24"/>
+                <w:szCs w:val="24"/>
+                <w:shd w:val="clear" w:color="auto" w:fill="FFFFFF"/>
+              </w:rPr>
+              <w:t>апрель</w:t>
+            </w:r>
           </w:p>
         </w:tc>
         <w:tc>
@@ -22620,6 +23009,31 @@
           <w:p>
             <w:pPr>
               <w:spacing w:line="360" w:lineRule="auto"/>
+              <w:jc w:val="both"/>
+              <w:rPr>
+                <w:rFonts w:ascii="Times New Roman" w:eastAsia="Times New Roman" w:hAnsi="Times New Roman" w:cs="Times New Roman"/>
+                <w:sz w:val="24"/>
+                <w:szCs w:val="24"/>
+              </w:rPr>
+            </w:pPr>
+            <w:r>
+              <w:rPr>
+                <w:rFonts w:ascii="Times New Roman" w:eastAsia="Times New Roman" w:hAnsi="Times New Roman" w:cs="Times New Roman"/>
+                <w:sz w:val="24"/>
+                <w:szCs w:val="24"/>
+                <w:shd w:val="clear" w:color="auto" w:fill="FFFFFF"/>
+              </w:rPr>
+              <w:t>май</w:t>
+            </w:r>
+          </w:p>
+        </w:tc>
+        <w:tc>
+          <w:tcPr>
+            <w:tcW w:w="3192" w:type="dxa"/>
+          </w:tcPr>
+          <w:p>
+            <w:pPr>
+              <w:spacing w:line="360" w:lineRule="auto"/>
               <w:rPr>
                 <w:rFonts w:ascii="Times New Roman" w:eastAsia="Times New Roman" w:hAnsi="Times New Roman" w:cs="Times New Roman"/>
                 <w:color w:val="3E4447"/>
@@ -22629,6 +23043,51 @@
                 <w:lang w:val="ru-RU"/>
               </w:rPr>
             </w:pPr>
+          </w:p>
+        </w:tc>
+        <w:tc>
+          <w:tcPr>
+            <w:tcW w:w="3192" w:type="dxa"/>
+          </w:tcPr>
+          <w:p>
+            <w:pPr>
+              <w:spacing w:line="360" w:lineRule="auto"/>
+              <w:rPr>
+                <w:rFonts w:ascii="Times New Roman" w:eastAsia="Times New Roman" w:hAnsi="Times New Roman" w:cs="Times New Roman"/>
+                <w:color w:val="3E4447"/>
+                <w:sz w:val="24"/>
+                <w:szCs w:val="24"/>
+                <w:shd w:val="clear" w:color="auto" w:fill="FFFFFF"/>
+                <w:lang w:val="ru-RU"/>
+              </w:rPr>
+            </w:pPr>
+          </w:p>
+        </w:tc>
+      </w:tr>
+      <w:tr>
+        <w:tc>
+          <w:tcPr>
+            <w:tcW w:w="3192" w:type="dxa"/>
+          </w:tcPr>
+          <w:p>
+            <w:pPr>
+              <w:spacing w:line="360" w:lineRule="auto"/>
+              <w:jc w:val="both"/>
+              <w:rPr>
+                <w:rFonts w:ascii="Times New Roman" w:eastAsia="Times New Roman" w:hAnsi="Times New Roman" w:cs="Times New Roman"/>
+                <w:sz w:val="24"/>
+                <w:szCs w:val="24"/>
+              </w:rPr>
+            </w:pPr>
+            <w:r>
+              <w:rPr>
+                <w:rFonts w:ascii="Times New Roman" w:eastAsia="Times New Roman" w:hAnsi="Times New Roman" w:cs="Times New Roman"/>
+                <w:sz w:val="24"/>
+                <w:szCs w:val="24"/>
+                <w:shd w:val="clear" w:color="auto" w:fill="FFFFFF"/>
+              </w:rPr>
+              <w:t>июнь</w:t>
+            </w:r>
           </w:p>
         </w:tc>
         <w:tc>
@@ -22684,6 +23143,50 @@
     </w:p>
     <w:p>
       <w:pPr>
+        <w:spacing w:after="0" w:line="360" w:lineRule="auto"/>
+        <w:rPr>
+          <w:rFonts w:ascii="Times New Roman" w:eastAsia="Times New Roman" w:hAnsi="Times New Roman" w:cs="Times New Roman"/>
+          <w:color w:val="3E4447"/>
+          <w:sz w:val="24"/>
+          <w:szCs w:val="24"/>
+          <w:shd w:val="clear" w:color="auto" w:fill="FFFFFF"/>
+          <w:lang w:val="ru-RU"/>
+        </w:rPr>
+      </w:pPr>
+      <w:r>
+        <w:rPr>
+          <w:rFonts w:ascii="Times New Roman" w:eastAsia="Times New Roman" w:hAnsi="Times New Roman" w:cs="Times New Roman"/>
+          <w:sz w:val="24"/>
+          <w:szCs w:val="24"/>
+          <w:shd w:val="clear" w:color="auto" w:fill="FFFFFF"/>
+          <w:lang w:val="ru-RU"/>
+        </w:rPr>
+        <w:tab/>
+      </w:r>
+      <w:r>
+        <w:rPr>
+          <w:rFonts w:ascii="Times New Roman" w:eastAsia="Times New Roman" w:hAnsi="Times New Roman" w:cs="Times New Roman"/>
+          <w:sz w:val="24"/>
+          <w:szCs w:val="24"/>
+          <w:shd w:val="clear" w:color="auto" w:fill="FFFFFF"/>
+          <w:lang w:val="ru-RU"/>
+        </w:rPr>
+        <w:t xml:space="preserve">Справедливо заметить, что данные отклонения савершенно не значитильне для ведения продаж, так как он не ведет к убыткам, на основании этого можно сделать вывод что алгоритм действилеьно работает, и имеет полезность. Проанализировать продажи за прошедший определенный период и правильно принять решение о закупках на следующий период может только очень опытный предприниматель, который получил свой опыт "набивая шишки на голове", понеся убытки не однократные убытки за годы своей деятельности. Зачастую для начинающи предпренимателей это очень дорогие </w:t>
+      </w:r>
+      <w:r>
+        <w:rPr>
+          <w:rFonts w:ascii="Times New Roman" w:eastAsia="Times New Roman" w:hAnsi="Times New Roman" w:cs="Times New Roman"/>
+          <w:sz w:val="24"/>
+          <w:szCs w:val="24"/>
+          <w:shd w:val="clear" w:color="auto" w:fill="FFFFFF"/>
+          <w:lang w:val="ru-RU"/>
+        </w:rPr>
+        <w:lastRenderedPageBreak/>
+        <w:t>ошибки, которые неоднократно приводили к закрытию перспективного малого или крупного бизнесса, только из-за неправильных расчетов на сегон. Так же уменьшаются риски в случае если человек в качестве стартового капитала использует кредит в банке, правильно расчитав продажи на сезон предприниматель получит более высокую прибыль что поможет погасть кредит в срок. На основе этого можно сделать вывод что полезность алгоритма высока, и использование именно его в данной системе оправдано.</w:t>
+      </w:r>
+    </w:p>
+    <w:p>
+      <w:pPr>
         <w:rPr>
           <w:rFonts w:ascii="Times New Roman" w:eastAsia="Times New Roman" w:hAnsi="Times New Roman" w:cs="Times New Roman"/>
           <w:color w:val="3E4447"/>
@@ -22708,63 +23211,40 @@
     <w:p>
       <w:pPr>
         <w:spacing w:after="0" w:line="360" w:lineRule="auto"/>
-        <w:rPr>
-          <w:rFonts w:ascii="Times New Roman" w:eastAsia="Times New Roman" w:hAnsi="Times New Roman" w:cs="Times New Roman"/>
+        <w:jc w:val="center"/>
+        <w:rPr>
+          <w:rFonts w:ascii="Times New Roman" w:eastAsia="Times New Roman" w:hAnsi="Times New Roman" w:cs="Times New Roman"/>
+          <w:b/>
           <w:color w:val="3E4447"/>
-          <w:sz w:val="24"/>
-          <w:szCs w:val="24"/>
-          <w:shd w:val="clear" w:color="auto" w:fill="FFFFFF"/>
-          <w:lang w:val="ru-RU"/>
+          <w:sz w:val="28"/>
+          <w:szCs w:val="28"/>
+          <w:shd w:val="clear" w:color="auto" w:fill="FFFFFF"/>
         </w:rPr>
       </w:pPr>
       <w:r>
         <w:rPr>
           <w:rFonts w:ascii="Times New Roman" w:eastAsia="Times New Roman" w:hAnsi="Times New Roman" w:cs="Times New Roman"/>
+          <w:b/>
           <w:color w:val="3E4447"/>
-          <w:sz w:val="24"/>
-          <w:szCs w:val="24"/>
+          <w:sz w:val="28"/>
+          <w:szCs w:val="28"/>
           <w:shd w:val="clear" w:color="auto" w:fill="FFFFFF"/>
           <w:lang w:val="ru-RU"/>
         </w:rPr>
         <w:lastRenderedPageBreak/>
-        <w:t>Справедливо заметить, что данные отклонения савершенно не значитильне для ведения продаж, так как он не ведет к убыткам, на основании этого можно сделать вывод что алгоритм действилеьно работает, и имеет полезность. Проанализировать продажи за прошедший определенный период и правильно принять решение о закупках на следующий период может только очень опытный предприниматель, который получил свой опыт "набивая шишки на голове", понеся убытки не однократные убытки за годы своей деятельности. Зачастую для начинающи предпренимателей это очень дорогие ошибки, которые неоднократно приводили к закрытию перспективного малого или крупного бизнесса, только из-за неправильных расчетов на сегон. Так же уменьшаются риски в случае если человек в качестве стартового капитала использует кредит в банке, правильно расчитав продажи на сезон предприниматель получит более высокую прибыль что поможет погасть кредит в срок. На основе этого можно сделать вывод что полезность алгоритма высока, и использование именно его в данной системе оправдано.</w:t>
-      </w:r>
-    </w:p>
-    <w:p>
-      <w:pPr>
-        <w:rPr>
-          <w:rFonts w:ascii="Times New Roman" w:eastAsia="Times New Roman" w:hAnsi="Times New Roman" w:cs="Times New Roman"/>
+        <w:t xml:space="preserve">2. РАЗРАБОТКА </w:t>
+      </w:r>
+      <w:r>
+        <w:rPr>
+          <w:rFonts w:ascii="Times New Roman" w:eastAsia="Times New Roman" w:hAnsi="Times New Roman" w:cs="Times New Roman"/>
+          <w:b/>
           <w:color w:val="3E4447"/>
-          <w:sz w:val="24"/>
-          <w:szCs w:val="24"/>
-          <w:shd w:val="clear" w:color="auto" w:fill="FFFFFF"/>
-          <w:lang w:val="ru-RU"/>
-        </w:rPr>
-      </w:pPr>
-      <w:r>
-        <w:rPr>
-          <w:rFonts w:ascii="Times New Roman" w:eastAsia="Times New Roman" w:hAnsi="Times New Roman" w:cs="Times New Roman"/>
-          <w:color w:val="3E4447"/>
-          <w:sz w:val="24"/>
-          <w:szCs w:val="24"/>
-          <w:shd w:val="clear" w:color="auto" w:fill="FFFFFF"/>
-          <w:lang w:val="ru-RU"/>
-        </w:rPr>
-        <w:br w:type="page"/>
-      </w:r>
-    </w:p>
-    <w:p>
-      <w:pPr>
-        <w:spacing w:after="0" w:line="360" w:lineRule="auto"/>
-        <w:rPr>
-          <w:rFonts w:ascii="Times New Roman" w:eastAsia="Times New Roman" w:hAnsi="Times New Roman" w:cs="Times New Roman"/>
-          <w:color w:val="3E4447"/>
-          <w:sz w:val="24"/>
-          <w:szCs w:val="24"/>
-          <w:shd w:val="clear" w:color="auto" w:fill="FFFFFF"/>
-          <w:lang w:val="ru-RU"/>
-        </w:rPr>
-      </w:pPr>
+          <w:sz w:val="28"/>
+          <w:szCs w:val="28"/>
+          <w:shd w:val="clear" w:color="auto" w:fill="FFFFFF"/>
+        </w:rPr>
+        <w:t>API</w:t>
+      </w:r>
     </w:p>
     <w:sectPr>
       <w:pgSz w:w="12240" w:h="15840"/>
@@ -23350,6 +23830,11 @@
       </w:tblCellMar>
     </w:tblPr>
   </w:style>
+  <w:style w:type="character" w:customStyle="1" w:styleId="apple-converted-space">
+    <w:name w:val="apple-converted-space"/>
+    <w:basedOn w:val="DefaultParagraphFont"/>
+    <w:rsid w:val="00BF30DE"/>
+  </w:style>
 </w:styles>
 </file>
 

</xml_diff>